<commit_message>
classify by genere and remove empty lyrics to improve classification
</commit_message>
<xml_diff>
--- a/hw3report.docx
+++ b/hw3report.docx
@@ -56,7 +56,6 @@
           <w:rtl/>
         </w:rPr>
       </w:pPr>
-      <w:proofErr w:type="spellStart"/>
       <w:r>
         <w:rPr>
           <w:rFonts w:ascii="Arial" w:hAnsi="Arial" w:cs="Arial" w:hint="cs"/>
@@ -65,42 +64,26 @@
           <w:szCs w:val="28"/>
           <w:rtl/>
         </w:rPr>
-        <w:t>ג’וואד</w:t>
-      </w:r>
-      <w:proofErr w:type="spellEnd"/>
+        <w:t>ג’וואד מרג’יה (</w:t>
+      </w:r>
+      <w:r>
+        <w:rPr>
+          <w:rFonts w:ascii="Calibri" w:eastAsia="Calibri" w:hAnsi="Calibri" w:cs="Calibri"/>
+          <w:color w:val="000000"/>
+          <w:sz w:val="28"/>
+          <w:szCs w:val="28"/>
+        </w:rPr>
+        <w:t>Jawad</w:t>
+      </w:r>
       <w:r>
         <w:rPr>
           <w:rFonts w:ascii="Arial" w:hAnsi="Arial" w:cs="Arial" w:hint="cs"/>
           <w:color w:val="000000"/>
           <w:sz w:val="28"/>
           <w:szCs w:val="28"/>
-          <w:rtl/>
         </w:rPr>
         <w:t xml:space="preserve"> </w:t>
       </w:r>
-      <w:proofErr w:type="spellStart"/>
-      <w:r>
-        <w:rPr>
-          <w:rFonts w:ascii="Arial" w:hAnsi="Arial" w:cs="Arial" w:hint="cs"/>
-          <w:color w:val="000000"/>
-          <w:sz w:val="28"/>
-          <w:szCs w:val="28"/>
-          <w:rtl/>
-        </w:rPr>
-        <w:t>מרג’יה</w:t>
-      </w:r>
-      <w:proofErr w:type="spellEnd"/>
-      <w:r>
-        <w:rPr>
-          <w:rFonts w:ascii="Arial" w:hAnsi="Arial" w:cs="Arial" w:hint="cs"/>
-          <w:color w:val="000000"/>
-          <w:sz w:val="28"/>
-          <w:szCs w:val="28"/>
-          <w:rtl/>
-        </w:rPr>
-        <w:t xml:space="preserve"> (</w:t>
-      </w:r>
-      <w:proofErr w:type="spellStart"/>
       <w:r>
         <w:rPr>
           <w:rFonts w:ascii="Calibri" w:eastAsia="Calibri" w:hAnsi="Calibri" w:cs="Calibri"/>
@@ -108,29 +91,8 @@
           <w:sz w:val="28"/>
           <w:szCs w:val="28"/>
         </w:rPr>
-        <w:t>Jawad</w:t>
-      </w:r>
-      <w:proofErr w:type="spellEnd"/>
-      <w:r>
-        <w:rPr>
-          <w:rFonts w:ascii="Arial" w:hAnsi="Arial" w:cs="Arial" w:hint="cs"/>
-          <w:color w:val="000000"/>
-          <w:sz w:val="28"/>
-          <w:szCs w:val="28"/>
-        </w:rPr>
-        <w:t xml:space="preserve"> </w:t>
-      </w:r>
-      <w:proofErr w:type="spellStart"/>
-      <w:r>
-        <w:rPr>
-          <w:rFonts w:ascii="Calibri" w:eastAsia="Calibri" w:hAnsi="Calibri" w:cs="Calibri"/>
-          <w:color w:val="000000"/>
-          <w:sz w:val="28"/>
-          <w:szCs w:val="28"/>
-        </w:rPr>
         <w:t>Margieh</w:t>
       </w:r>
-      <w:proofErr w:type="spellEnd"/>
       <w:r>
         <w:rPr>
           <w:rFonts w:ascii="Arial" w:hAnsi="Arial" w:cs="Arial" w:hint="cs"/>
@@ -180,20 +142,35 @@
           <w:szCs w:val="28"/>
           <w:rtl/>
         </w:rPr>
-        <w:t xml:space="preserve">יורי </w:t>
-      </w:r>
-      <w:proofErr w:type="spellStart"/>
+        <w:t>יורי ימליאנוב (</w:t>
+      </w:r>
+      <w:r>
+        <w:rPr>
+          <w:rFonts w:ascii="Calibri" w:eastAsia="Calibri" w:hAnsi="Calibri" w:cs="Calibri"/>
+          <w:color w:val="000000"/>
+          <w:sz w:val="28"/>
+          <w:szCs w:val="28"/>
+        </w:rPr>
+        <w:t>Yuri</w:t>
+      </w:r>
       <w:r>
         <w:rPr>
           <w:rFonts w:ascii="Arial" w:hAnsi="Arial" w:cs="Arial" w:hint="cs"/>
           <w:color w:val="000000"/>
           <w:sz w:val="28"/>
           <w:szCs w:val="28"/>
-          <w:rtl/>
-        </w:rPr>
-        <w:t>ימליאנוב</w:t>
-      </w:r>
-      <w:proofErr w:type="spellEnd"/>
+        </w:rPr>
+        <w:t xml:space="preserve"> </w:t>
+      </w:r>
+      <w:r>
+        <w:rPr>
+          <w:rFonts w:ascii="Calibri" w:eastAsia="Calibri" w:hAnsi="Calibri" w:cs="Calibri"/>
+          <w:color w:val="000000"/>
+          <w:sz w:val="28"/>
+          <w:szCs w:val="28"/>
+        </w:rPr>
+        <w:t>Emelianov</w:t>
+      </w:r>
       <w:r>
         <w:rPr>
           <w:rFonts w:ascii="Arial" w:hAnsi="Arial" w:cs="Arial" w:hint="cs"/>
@@ -202,16 +179,7 @@
           <w:szCs w:val="28"/>
           <w:rtl/>
         </w:rPr>
-        <w:t xml:space="preserve"> (</w:t>
-      </w:r>
-      <w:r>
-        <w:rPr>
-          <w:rFonts w:ascii="Calibri" w:eastAsia="Calibri" w:hAnsi="Calibri" w:cs="Calibri"/>
-          <w:color w:val="000000"/>
-          <w:sz w:val="28"/>
-          <w:szCs w:val="28"/>
-        </w:rPr>
-        <w:t>Yuri</w:t>
+        <w:t>)</w:t>
       </w:r>
       <w:r>
         <w:rPr>
@@ -219,20 +187,68 @@
           <w:color w:val="000000"/>
           <w:sz w:val="28"/>
           <w:szCs w:val="28"/>
-        </w:rPr>
-        <w:t xml:space="preserve"> </w:t>
-      </w:r>
-      <w:proofErr w:type="spellStart"/>
-      <w:r>
-        <w:rPr>
-          <w:rFonts w:ascii="Calibri" w:eastAsia="Calibri" w:hAnsi="Calibri" w:cs="Calibri"/>
+          <w:rtl/>
+        </w:rPr>
+        <w:t xml:space="preserve"> 316750504</w:t>
+      </w:r>
+    </w:p>
+    <w:p>
+      <w:pPr>
+        <w:autoSpaceDE w:val="0"/>
+        <w:autoSpaceDN w:val="0"/>
+        <w:adjustRightInd w:val="0"/>
+        <w:spacing w:after="0" w:line="240" w:lineRule="auto"/>
+        <w:rPr>
+          <w:rFonts w:ascii="Arial" w:hAnsi="Arial" w:cs="Arial"/>
+          <w:color w:val="000000"/>
+          <w:sz w:val="36"/>
+          <w:szCs w:val="36"/>
+          <w:rtl/>
+        </w:rPr>
+      </w:pPr>
+    </w:p>
+    <w:p>
+      <w:pPr>
+        <w:autoSpaceDE w:val="0"/>
+        <w:autoSpaceDN w:val="0"/>
+        <w:adjustRightInd w:val="0"/>
+        <w:spacing w:after="0" w:line="240" w:lineRule="auto"/>
+        <w:rPr>
+          <w:rFonts w:ascii="Arial" w:hAnsi="Arial" w:cs="Arial"/>
+          <w:b/>
           <w:color w:val="000000"/>
           <w:sz w:val="28"/>
           <w:szCs w:val="28"/>
-        </w:rPr>
-        <w:t>Emelianov</w:t>
-      </w:r>
-      <w:proofErr w:type="spellEnd"/>
+          <w:u w:val="single"/>
+          <w:rtl/>
+        </w:rPr>
+      </w:pPr>
+      <w:r>
+        <w:rPr>
+          <w:rFonts w:hint="cs"/>
+          <w:b/>
+          <w:bCs/>
+          <w:sz w:val="28"/>
+          <w:szCs w:val="28"/>
+          <w:u w:val="single"/>
+          <w:rtl/>
+        </w:rPr>
+        <w:t>כללי:</w:t>
+      </w:r>
+    </w:p>
+    <w:p>
+      <w:pPr>
+        <w:autoSpaceDE w:val="0"/>
+        <w:autoSpaceDN w:val="0"/>
+        <w:adjustRightInd w:val="0"/>
+        <w:spacing w:after="0" w:line="240" w:lineRule="auto"/>
+        <w:rPr>
+          <w:rFonts w:ascii="Arial" w:hAnsi="Arial" w:cs="Arial"/>
+          <w:color w:val="000000"/>
+          <w:sz w:val="28"/>
+          <w:szCs w:val="28"/>
+        </w:rPr>
+      </w:pPr>
       <w:r>
         <w:rPr>
           <w:rFonts w:ascii="Arial" w:hAnsi="Arial" w:cs="Arial" w:hint="cs"/>
@@ -241,7 +257,16 @@
           <w:szCs w:val="28"/>
           <w:rtl/>
         </w:rPr>
-        <w:t>)</w:t>
+        <w:t xml:space="preserve">תרגיל בית נעשה במערכת הפעלה </w:t>
+      </w:r>
+      <w:r>
+        <w:rPr>
+          <w:rFonts w:ascii="Arial" w:hAnsi="Arial" w:cs="Arial"/>
+          <w:color w:val="000000"/>
+          <w:sz w:val="28"/>
+          <w:szCs w:val="28"/>
+        </w:rPr>
+        <w:t>Windows7/8</w:t>
       </w:r>
       <w:r>
         <w:rPr>
@@ -251,7 +276,16 @@
           <w:szCs w:val="28"/>
           <w:rtl/>
         </w:rPr>
-        <w:t xml:space="preserve"> 316750504</w:t>
+        <w:t xml:space="preserve"> </w:t>
+      </w:r>
+      <w:r>
+        <w:rPr>
+          <w:rFonts w:ascii="Arial" w:hAnsi="Arial" w:cs="Arial"/>
+          <w:color w:val="000000"/>
+          <w:sz w:val="28"/>
+          <w:szCs w:val="28"/>
+        </w:rPr>
+        <w:t>64 bit</w:t>
       </w:r>
     </w:p>
     <w:p>
@@ -263,11 +297,48 @@
         <w:rPr>
           <w:rFonts w:ascii="Arial" w:hAnsi="Arial" w:cs="Arial"/>
           <w:color w:val="000000"/>
-          <w:sz w:val="36"/>
-          <w:szCs w:val="36"/>
-          <w:rtl/>
-        </w:rPr>
-      </w:pPr>
+          <w:sz w:val="28"/>
+          <w:szCs w:val="28"/>
+        </w:rPr>
+      </w:pPr>
+      <w:r>
+        <w:rPr>
+          <w:rFonts w:ascii="Arial" w:hAnsi="Arial" w:cs="Arial" w:hint="cs"/>
+          <w:color w:val="000000"/>
+          <w:sz w:val="28"/>
+          <w:szCs w:val="28"/>
+          <w:rtl/>
+        </w:rPr>
+        <w:t xml:space="preserve">השתמשנו ב </w:t>
+      </w:r>
+      <w:r>
+        <w:rPr>
+          <w:rFonts w:ascii="Arial" w:hAnsi="Arial" w:cs="Arial"/>
+          <w:color w:val="000000"/>
+          <w:sz w:val="28"/>
+          <w:szCs w:val="28"/>
+        </w:rPr>
+        <w:t xml:space="preserve">PyCharm </w:t>
+      </w:r>
+      <w:r>
+        <w:rPr>
+          <w:rFonts w:ascii="Arial" w:hAnsi="Arial" w:cs="Arial" w:hint="cs"/>
+          <w:color w:val="000000"/>
+          <w:sz w:val="28"/>
+          <w:szCs w:val="28"/>
+          <w:rtl/>
+        </w:rPr>
+        <w:t xml:space="preserve"> כ </w:t>
+      </w:r>
+      <w:r>
+        <w:rPr>
+          <w:rFonts w:ascii="Arial" w:hAnsi="Arial" w:cs="Arial"/>
+          <w:color w:val="000000"/>
+          <w:sz w:val="28"/>
+          <w:szCs w:val="28"/>
+        </w:rPr>
+        <w:t>IDE</w:t>
+      </w:r>
     </w:p>
     <w:p>
       <w:pPr>
@@ -277,40 +348,21 @@
         <w:spacing w:after="0" w:line="240" w:lineRule="auto"/>
         <w:rPr>
           <w:rFonts w:ascii="Arial" w:hAnsi="Arial" w:cs="Arial"/>
-          <w:b/>
           <w:color w:val="000000"/>
           <w:sz w:val="28"/>
           <w:szCs w:val="28"/>
-          <w:u w:val="single"/>
-          <w:rtl/>
-        </w:rPr>
-      </w:pPr>
-      <w:r>
-        <w:rPr>
-          <w:rFonts w:hint="cs"/>
-          <w:b/>
-          <w:bCs/>
-          <w:sz w:val="28"/>
-          <w:szCs w:val="28"/>
-          <w:u w:val="single"/>
-          <w:rtl/>
-        </w:rPr>
-        <w:t>כללי:</w:t>
-      </w:r>
-    </w:p>
-    <w:p>
-      <w:pPr>
-        <w:autoSpaceDE w:val="0"/>
-        <w:autoSpaceDN w:val="0"/>
-        <w:adjustRightInd w:val="0"/>
-        <w:spacing w:after="0" w:line="240" w:lineRule="auto"/>
+          <w:rtl/>
+        </w:rPr>
+      </w:pPr>
+      <w:r>
         <w:rPr>
           <w:rFonts w:ascii="Arial" w:hAnsi="Arial" w:cs="Arial"/>
           <w:color w:val="000000"/>
           <w:sz w:val="28"/>
           <w:szCs w:val="28"/>
         </w:rPr>
-      </w:pPr>
+        <w:t xml:space="preserve"> )</w:t>
+      </w:r>
       <w:r>
         <w:rPr>
           <w:rFonts w:ascii="Arial" w:hAnsi="Arial" w:cs="Arial" w:hint="cs"/>
@@ -319,7 +371,7 @@
           <w:szCs w:val="28"/>
           <w:rtl/>
         </w:rPr>
-        <w:t xml:space="preserve">תרגיל בית נעשה במערכת הפעלה </w:t>
+        <w:t>ד</w:t>
       </w:r>
       <w:r>
         <w:rPr>
@@ -328,7 +380,7 @@
           <w:sz w:val="28"/>
           <w:szCs w:val="28"/>
         </w:rPr>
-        <w:t>Windows7/8</w:t>
+        <w:t>”</w:t>
       </w:r>
       <w:r>
         <w:rPr>
@@ -338,165 +390,7 @@
           <w:szCs w:val="28"/>
           <w:rtl/>
         </w:rPr>
-        <w:t xml:space="preserve"> </w:t>
-      </w:r>
-      <w:r>
-        <w:rPr>
-          <w:rFonts w:ascii="Arial" w:hAnsi="Arial" w:cs="Arial"/>
-          <w:color w:val="000000"/>
-          <w:sz w:val="28"/>
-          <w:szCs w:val="28"/>
-        </w:rPr>
-        <w:t>64 bit</w:t>
-      </w:r>
-    </w:p>
-    <w:p>
-      <w:pPr>
-        <w:autoSpaceDE w:val="0"/>
-        <w:autoSpaceDN w:val="0"/>
-        <w:adjustRightInd w:val="0"/>
-        <w:spacing w:after="0" w:line="240" w:lineRule="auto"/>
-        <w:rPr>
-          <w:rFonts w:ascii="Arial" w:hAnsi="Arial" w:cs="Arial"/>
-          <w:color w:val="000000"/>
-          <w:sz w:val="28"/>
-          <w:szCs w:val="28"/>
-        </w:rPr>
-      </w:pPr>
-      <w:r>
-        <w:rPr>
-          <w:rFonts w:ascii="Arial" w:hAnsi="Arial" w:cs="Arial" w:hint="cs"/>
-          <w:color w:val="000000"/>
-          <w:sz w:val="28"/>
-          <w:szCs w:val="28"/>
-          <w:rtl/>
-        </w:rPr>
-        <w:t xml:space="preserve">השתמשנו ב </w:t>
-      </w:r>
-      <w:proofErr w:type="spellStart"/>
-      <w:r>
-        <w:rPr>
-          <w:rFonts w:ascii="Arial" w:hAnsi="Arial" w:cs="Arial"/>
-          <w:color w:val="000000"/>
-          <w:sz w:val="28"/>
-          <w:szCs w:val="28"/>
-        </w:rPr>
-        <w:t>PyCharm</w:t>
-      </w:r>
-      <w:proofErr w:type="spellEnd"/>
-      <w:r>
-        <w:rPr>
-          <w:rFonts w:ascii="Arial" w:hAnsi="Arial" w:cs="Arial"/>
-          <w:color w:val="000000"/>
-          <w:sz w:val="28"/>
-          <w:szCs w:val="28"/>
-        </w:rPr>
-        <w:t xml:space="preserve"> </w:t>
-      </w:r>
-      <w:r>
-        <w:rPr>
-          <w:rFonts w:ascii="Arial" w:hAnsi="Arial" w:cs="Arial" w:hint="cs"/>
-          <w:color w:val="000000"/>
-          <w:sz w:val="28"/>
-          <w:szCs w:val="28"/>
-          <w:rtl/>
-        </w:rPr>
-        <w:t xml:space="preserve"> כ </w:t>
-      </w:r>
-      <w:r>
-        <w:rPr>
-          <w:rFonts w:ascii="Arial" w:hAnsi="Arial" w:cs="Arial"/>
-          <w:color w:val="000000"/>
-          <w:sz w:val="28"/>
-          <w:szCs w:val="28"/>
-        </w:rPr>
-        <w:t>IDE</w:t>
-      </w:r>
-    </w:p>
-    <w:p>
-      <w:pPr>
-        <w:autoSpaceDE w:val="0"/>
-        <w:autoSpaceDN w:val="0"/>
-        <w:adjustRightInd w:val="0"/>
-        <w:spacing w:after="0" w:line="240" w:lineRule="auto"/>
-        <w:rPr>
-          <w:rFonts w:ascii="Arial" w:hAnsi="Arial" w:cs="Arial"/>
-          <w:color w:val="000000"/>
-          <w:sz w:val="28"/>
-          <w:szCs w:val="28"/>
-          <w:rtl/>
-        </w:rPr>
-      </w:pPr>
-      <w:r>
-        <w:rPr>
-          <w:rFonts w:ascii="Arial" w:hAnsi="Arial" w:cs="Arial"/>
-          <w:color w:val="000000"/>
-          <w:sz w:val="28"/>
-          <w:szCs w:val="28"/>
-        </w:rPr>
-        <w:t xml:space="preserve"> </w:t>
-      </w:r>
-      <w:proofErr w:type="gramStart"/>
-      <w:r>
-        <w:rPr>
-          <w:rFonts w:ascii="Arial" w:hAnsi="Arial" w:cs="Arial"/>
-          <w:color w:val="000000"/>
-          <w:sz w:val="28"/>
-          <w:szCs w:val="28"/>
-        </w:rPr>
-        <w:t>)</w:t>
-      </w:r>
-      <w:r>
-        <w:rPr>
-          <w:rFonts w:ascii="Arial" w:hAnsi="Arial" w:cs="Arial" w:hint="cs"/>
-          <w:color w:val="000000"/>
-          <w:sz w:val="28"/>
-          <w:szCs w:val="28"/>
-          <w:rtl/>
-        </w:rPr>
-        <w:t>ד</w:t>
-      </w:r>
-      <w:proofErr w:type="gramEnd"/>
-      <w:r>
-        <w:rPr>
-          <w:rFonts w:ascii="Arial" w:hAnsi="Arial" w:cs="Arial"/>
-          <w:color w:val="000000"/>
-          <w:sz w:val="28"/>
-          <w:szCs w:val="28"/>
-        </w:rPr>
-        <w:t>”</w:t>
-      </w:r>
-      <w:r>
-        <w:rPr>
-          <w:rFonts w:ascii="Arial" w:hAnsi="Arial" w:cs="Arial" w:hint="cs"/>
-          <w:color w:val="000000"/>
-          <w:sz w:val="28"/>
-          <w:szCs w:val="28"/>
-          <w:rtl/>
-        </w:rPr>
-        <w:t xml:space="preserve">א הרצנו את הקוד גם על </w:t>
-      </w:r>
-      <w:proofErr w:type="spellStart"/>
-      <w:r>
-        <w:rPr>
-          <w:rFonts w:ascii="Arial" w:hAnsi="Arial" w:cs="Arial" w:hint="cs"/>
-          <w:color w:val="000000"/>
-          <w:sz w:val="28"/>
-          <w:szCs w:val="28"/>
-          <w:rtl/>
-        </w:rPr>
-        <w:t>מאקבוק</w:t>
-      </w:r>
-      <w:proofErr w:type="spellEnd"/>
-      <w:r>
-        <w:rPr>
-          <w:rFonts w:ascii="Arial" w:hAnsi="Arial" w:cs="Arial" w:hint="cs"/>
-          <w:color w:val="000000"/>
-          <w:sz w:val="28"/>
-          <w:szCs w:val="28"/>
-          <w:rtl/>
-        </w:rPr>
-        <w:t xml:space="preserve"> עם מערכת הפעלה </w:t>
+        <w:t xml:space="preserve">א הרצנו את הקוד גם על מאקבוק עם מערכת הפעלה </w:t>
       </w:r>
       <w:r>
         <w:rPr>
@@ -571,7 +465,7 @@
         <w:spacing w:after="0"/>
         <w:rPr>
           <w:rStyle w:val="Strong"/>
-          <w:rFonts w:asciiTheme="minorBidi" w:hAnsiTheme="minorBidi" w:hint="cs"/>
+          <w:rFonts w:asciiTheme="minorBidi" w:hAnsiTheme="minorBidi"/>
           <w:sz w:val="32"/>
           <w:szCs w:val="32"/>
           <w:rtl/>
@@ -620,7 +514,7 @@
       <w:pPr>
         <w:spacing w:after="0"/>
         <w:rPr>
-          <w:rFonts w:asciiTheme="minorBidi" w:hAnsiTheme="minorBidi" w:hint="cs"/>
+          <w:rFonts w:asciiTheme="minorBidi" w:hAnsiTheme="minorBidi"/>
           <w:b/>
           <w:bCs/>
           <w:sz w:val="32"/>
@@ -750,7 +644,7 @@
           <w:sz w:val="30"/>
           <w:szCs w:val="30"/>
         </w:rPr>
-        <w:t>accuracy: 0.79 (+/- 0.12</w:t>
+        <w:t>accuracy: 0.81 (+/- 0.11</w:t>
       </w:r>
       <w:r>
         <w:rPr>
@@ -777,30 +671,21 @@
           <w:sz w:val="30"/>
           <w:szCs w:val="30"/>
         </w:rPr>
-        <w:t xml:space="preserve">Naïve </w:t>
-      </w:r>
-      <w:proofErr w:type="spellStart"/>
-      <w:r>
-        <w:rPr>
-          <w:sz w:val="30"/>
-          <w:szCs w:val="30"/>
-        </w:rPr>
-        <w:t>Baise</w:t>
-      </w:r>
-      <w:proofErr w:type="spellEnd"/>
-      <w:r>
-        <w:rPr>
-          <w:sz w:val="30"/>
-          <w:szCs w:val="30"/>
-        </w:rPr>
-        <w:t xml:space="preserve"> - </w:t>
-      </w:r>
-      <w:r>
-        <w:rPr>
-          <w:sz w:val="30"/>
-          <w:szCs w:val="30"/>
-        </w:rPr>
-        <w:t>accuracy: 0.77 (+/- 0.12</w:t>
+        <w:t xml:space="preserve">Naïve Baise - </w:t>
+      </w:r>
+      <w:r>
+        <w:rPr>
+          <w:sz w:val="30"/>
+          <w:szCs w:val="30"/>
+        </w:rPr>
+        <w:t>accuracy: 0.78</w:t>
+      </w:r>
+      <w:r>
+        <w:rPr>
+          <w:sz w:val="30"/>
+          <w:szCs w:val="30"/>
+        </w:rPr>
+        <w:t xml:space="preserve"> (+/- 0.12</w:t>
       </w:r>
       <w:r>
         <w:rPr>
@@ -849,21 +734,7 @@
           <w:sz w:val="30"/>
           <w:szCs w:val="30"/>
         </w:rPr>
-        <w:t>accuracy: 0.7</w:t>
-      </w:r>
-      <w:r>
-        <w:rPr>
-          <w:sz w:val="30"/>
-          <w:szCs w:val="30"/>
-        </w:rPr>
-        <w:t>9</w:t>
-      </w:r>
-      <w:r>
-        <w:rPr>
-          <w:sz w:val="30"/>
-          <w:szCs w:val="30"/>
-        </w:rPr>
-        <w:t xml:space="preserve"> (+/- 0.16</w:t>
+        <w:t>accuracy: 0.80 (+/- 0.12</w:t>
       </w:r>
       <w:r>
         <w:rPr>
@@ -881,7 +752,6 @@
         <w:spacing w:after="0"/>
         <w:jc w:val="right"/>
         <w:rPr>
-          <w:rFonts w:hint="cs"/>
           <w:sz w:val="30"/>
           <w:szCs w:val="30"/>
           <w:rtl/>
@@ -899,7 +769,14 @@
           <w:sz w:val="30"/>
           <w:szCs w:val="30"/>
         </w:rPr>
-        <w:t>accuracy: 0.74 (+/- 0.14</w:t>
+        <w:t>accuracy: 0.75</w:t>
+      </w:r>
+      <w:r>
+        <w:rPr>
+          <w:sz w:val="30"/>
+          <w:szCs w:val="30"/>
+        </w:rPr>
+        <w:t xml:space="preserve"> (+/- 0.14</w:t>
       </w:r>
       <w:r>
         <w:rPr>
@@ -917,7 +794,6 @@
         <w:spacing w:after="0"/>
         <w:jc w:val="right"/>
         <w:rPr>
-          <w:rFonts w:hint="cs"/>
           <w:sz w:val="30"/>
           <w:szCs w:val="30"/>
           <w:rtl/>
@@ -931,7 +807,7 @@
         </w:tabs>
         <w:spacing w:after="0"/>
         <w:rPr>
-          <w:rFonts w:asciiTheme="minorBidi" w:hAnsiTheme="minorBidi" w:hint="cs"/>
+          <w:rFonts w:asciiTheme="minorBidi" w:hAnsiTheme="minorBidi"/>
           <w:sz w:val="32"/>
           <w:szCs w:val="32"/>
           <w:rtl/>
@@ -972,7 +848,7 @@
         </w:tabs>
         <w:spacing w:after="0"/>
         <w:rPr>
-          <w:rFonts w:asciiTheme="minorBidi" w:hAnsiTheme="minorBidi" w:hint="cs"/>
+          <w:rFonts w:asciiTheme="minorBidi" w:hAnsiTheme="minorBidi"/>
           <w:sz w:val="32"/>
           <w:szCs w:val="32"/>
           <w:rtl/>
@@ -1143,7 +1019,7 @@
         </w:tabs>
         <w:spacing w:after="0"/>
         <w:rPr>
-          <w:rFonts w:asciiTheme="minorBidi" w:hAnsiTheme="minorBidi" w:hint="cs"/>
+          <w:rFonts w:asciiTheme="minorBidi" w:hAnsiTheme="minorBidi"/>
           <w:sz w:val="32"/>
           <w:szCs w:val="32"/>
           <w:rtl/>
@@ -1381,7 +1257,7 @@
           <w:sz w:val="30"/>
           <w:szCs w:val="30"/>
         </w:rPr>
-        <w:t>accuracy: 0.72 (+/- 0.11</w:t>
+        <w:t>accuracy: 0.73 (+/- 0.09</w:t>
       </w:r>
       <w:r>
         <w:rPr>
@@ -1408,30 +1284,14 @@
           <w:sz w:val="30"/>
           <w:szCs w:val="30"/>
         </w:rPr>
-        <w:t xml:space="preserve">Accumulated Naïve </w:t>
-      </w:r>
-      <w:proofErr w:type="spellStart"/>
-      <w:r>
-        <w:rPr>
-          <w:sz w:val="30"/>
-          <w:szCs w:val="30"/>
-        </w:rPr>
-        <w:t>Baise</w:t>
-      </w:r>
-      <w:proofErr w:type="spellEnd"/>
-      <w:r>
-        <w:rPr>
-          <w:sz w:val="30"/>
-          <w:szCs w:val="30"/>
-        </w:rPr>
-        <w:t xml:space="preserve"> - </w:t>
-      </w:r>
-      <w:r>
-        <w:rPr>
-          <w:sz w:val="30"/>
-          <w:szCs w:val="30"/>
-        </w:rPr>
-        <w:t>accuracy: 0.66 (+/- 0.10</w:t>
+        <w:t xml:space="preserve">Accumulated Naïve Baise - </w:t>
+      </w:r>
+      <w:r>
+        <w:rPr>
+          <w:sz w:val="30"/>
+          <w:szCs w:val="30"/>
+        </w:rPr>
+        <w:t>accuracy: 0.67 (+/- 0.11</w:t>
       </w:r>
       <w:r>
         <w:rPr>
@@ -1486,7 +1346,7 @@
           <w:sz w:val="30"/>
           <w:szCs w:val="30"/>
         </w:rPr>
-        <w:t>accuracy: 0.80 (+/- 0.12</w:t>
+        <w:t>accuracy: 0.82 (+/- 0.07</w:t>
       </w:r>
       <w:r>
         <w:rPr>
@@ -1505,7 +1365,7 @@
         <w:bidi w:val="0"/>
         <w:spacing w:after="0"/>
         <w:rPr>
-          <w:rFonts w:cs="Arial" w:hint="cs"/>
+          <w:rFonts w:cs="Arial"/>
           <w:sz w:val="30"/>
           <w:szCs w:val="30"/>
           <w:rtl/>
@@ -1531,7 +1391,14 @@
           <w:sz w:val="30"/>
           <w:szCs w:val="30"/>
         </w:rPr>
-        <w:t>accuracy: 0.81 (+/- 0.10</w:t>
+        <w:t>accuracy: 0.82</w:t>
+      </w:r>
+      <w:r>
+        <w:rPr>
+          <w:sz w:val="30"/>
+          <w:szCs w:val="30"/>
+        </w:rPr>
+        <w:t xml:space="preserve"> (+/- 0.10</w:t>
       </w:r>
       <w:r>
         <w:rPr>
@@ -1550,7 +1417,7 @@
         <w:bidi w:val="0"/>
         <w:spacing w:after="0"/>
         <w:rPr>
-          <w:rFonts w:cs="Arial" w:hint="cs"/>
+          <w:rFonts w:cs="Arial"/>
           <w:sz w:val="30"/>
           <w:szCs w:val="30"/>
           <w:rtl/>
@@ -1919,19 +1786,8 @@
           <w:szCs w:val="32"/>
           <w:rtl/>
         </w:rPr>
-        <w:t xml:space="preserve">מלצה ניסינו להוסיף מילים </w:t>
-      </w:r>
-      <w:proofErr w:type="spellStart"/>
-      <w:r>
-        <w:rPr>
-          <w:rFonts w:asciiTheme="minorBidi" w:hAnsiTheme="minorBidi" w:hint="cs"/>
-          <w:sz w:val="32"/>
-          <w:szCs w:val="32"/>
-          <w:rtl/>
-        </w:rPr>
-        <w:t>שמופעות</w:t>
-      </w:r>
-      <w:proofErr w:type="spellEnd"/>
+        <w:t>מלצה ניסינו להוסיף מילים שמופעות</w:t>
+      </w:r>
       <w:r>
         <w:rPr>
           <w:rFonts w:asciiTheme="minorBidi" w:hAnsiTheme="minorBidi" w:hint="cs"/>
@@ -1959,7 +1815,7 @@
         </w:tabs>
         <w:spacing w:after="0"/>
         <w:rPr>
-          <w:rFonts w:asciiTheme="minorBidi" w:hAnsiTheme="minorBidi" w:hint="cs"/>
+          <w:rFonts w:asciiTheme="minorBidi" w:hAnsiTheme="minorBidi"/>
           <w:sz w:val="32"/>
           <w:szCs w:val="32"/>
           <w:rtl/>
@@ -1984,7 +1840,6 @@
         </w:rPr>
         <w:t xml:space="preserve">דוגמא: </w:t>
       </w:r>
-      <w:proofErr w:type="spellStart"/>
       <w:r>
         <w:rPr>
           <w:rFonts w:asciiTheme="minorBidi" w:hAnsiTheme="minorBidi"/>
@@ -1994,7 +1849,6 @@
         </w:rPr>
         <w:t>michelle</w:t>
       </w:r>
-      <w:proofErr w:type="spellEnd"/>
       <w:r>
         <w:rPr>
           <w:rFonts w:asciiTheme="minorBidi" w:hAnsiTheme="minorBidi" w:hint="cs"/>
@@ -2040,13 +1894,12 @@
         </w:tabs>
         <w:spacing w:after="0"/>
         <w:rPr>
-          <w:rFonts w:asciiTheme="minorBidi" w:hAnsiTheme="minorBidi" w:hint="cs"/>
-          <w:sz w:val="32"/>
-          <w:szCs w:val="32"/>
-          <w:rtl/>
-        </w:rPr>
-      </w:pPr>
-      <w:proofErr w:type="spellStart"/>
+          <w:rFonts w:asciiTheme="minorBidi" w:hAnsiTheme="minorBidi"/>
+          <w:sz w:val="32"/>
+          <w:szCs w:val="32"/>
+          <w:rtl/>
+        </w:rPr>
+      </w:pPr>
       <w:r>
         <w:rPr>
           <w:rFonts w:asciiTheme="minorBidi" w:hAnsiTheme="minorBidi" w:hint="cs"/>
@@ -2055,226 +1908,16 @@
           <w:rtl/>
           <w:lang w:bidi="ar-SA"/>
         </w:rPr>
-        <w:t>מילים</w:t>
-      </w:r>
-      <w:proofErr w:type="spellEnd"/>
-      <w:r>
-        <w:rPr>
-          <w:rFonts w:asciiTheme="minorBidi" w:hAnsiTheme="minorBidi" w:hint="cs"/>
-          <w:sz w:val="32"/>
-          <w:szCs w:val="32"/>
-          <w:rtl/>
+        <w:t xml:space="preserve">מילים שהוספנו: </w:t>
+      </w:r>
+      <w:r>
+        <w:rPr>
+          <w:rFonts w:asciiTheme="minorBidi" w:hAnsiTheme="minorBidi"/>
+          <w:sz w:val="32"/>
+          <w:szCs w:val="32"/>
           <w:lang w:bidi="ar-SA"/>
         </w:rPr>
-        <w:t xml:space="preserve"> </w:t>
-      </w:r>
-      <w:proofErr w:type="spellStart"/>
-      <w:r>
-        <w:rPr>
-          <w:rFonts w:asciiTheme="minorBidi" w:hAnsiTheme="minorBidi" w:hint="cs"/>
-          <w:sz w:val="32"/>
-          <w:szCs w:val="32"/>
-          <w:rtl/>
-          <w:lang w:bidi="ar-SA"/>
-        </w:rPr>
-        <w:t>שהוספנו</w:t>
-      </w:r>
-      <w:proofErr w:type="spellEnd"/>
-      <w:r>
-        <w:rPr>
-          <w:rFonts w:asciiTheme="minorBidi" w:hAnsiTheme="minorBidi" w:hint="cs"/>
-          <w:sz w:val="32"/>
-          <w:szCs w:val="32"/>
-          <w:rtl/>
-          <w:lang w:bidi="ar-SA"/>
-        </w:rPr>
-        <w:t xml:space="preserve">: </w:t>
-      </w:r>
-      <w:r>
-        <w:rPr>
-          <w:rFonts w:asciiTheme="minorBidi" w:hAnsiTheme="minorBidi"/>
-          <w:sz w:val="32"/>
-          <w:szCs w:val="32"/>
-          <w:lang w:bidi="ar-SA"/>
-        </w:rPr>
-        <w:t>‘</w:t>
-      </w:r>
-      <w:proofErr w:type="gramStart"/>
-      <w:r>
-        <w:rPr>
-          <w:rFonts w:asciiTheme="minorBidi" w:hAnsiTheme="minorBidi"/>
-          <w:sz w:val="32"/>
-          <w:szCs w:val="32"/>
-          <w:lang w:bidi="ar-SA"/>
-        </w:rPr>
-        <w:t>speech’,</w:t>
-      </w:r>
-      <w:proofErr w:type="gramEnd"/>
-      <w:r>
-        <w:rPr>
-          <w:rFonts w:asciiTheme="minorBidi" w:hAnsiTheme="minorBidi"/>
-          <w:sz w:val="32"/>
-          <w:szCs w:val="32"/>
-          <w:lang w:bidi="ar-SA"/>
-        </w:rPr>
-        <w:t xml:space="preserve"> </w:t>
-      </w:r>
-      <w:r>
-        <w:rPr>
-          <w:rFonts w:asciiTheme="minorBidi" w:hAnsiTheme="minorBidi"/>
-          <w:sz w:val="32"/>
-          <w:szCs w:val="32"/>
-          <w:lang w:bidi="ar-SA"/>
-        </w:rPr>
-        <w:t>‘</w:t>
-      </w:r>
-      <w:proofErr w:type="spellStart"/>
-      <w:r>
-        <w:rPr>
-          <w:rFonts w:asciiTheme="minorBidi" w:hAnsiTheme="minorBidi"/>
-          <w:sz w:val="32"/>
-          <w:szCs w:val="32"/>
-          <w:lang w:bidi="ar-SA"/>
-        </w:rPr>
-        <w:t>blue’,‘everybody</w:t>
-      </w:r>
-      <w:proofErr w:type="spellEnd"/>
-      <w:r>
-        <w:rPr>
-          <w:rFonts w:asciiTheme="minorBidi" w:hAnsiTheme="minorBidi"/>
-          <w:sz w:val="32"/>
-          <w:szCs w:val="32"/>
-          <w:lang w:bidi="ar-SA"/>
-        </w:rPr>
-        <w:t>’,</w:t>
-      </w:r>
-      <w:r>
-        <w:rPr>
-          <w:rFonts w:asciiTheme="minorBidi" w:hAnsiTheme="minorBidi"/>
-          <w:sz w:val="32"/>
-          <w:szCs w:val="32"/>
-          <w:lang w:bidi="ar-SA"/>
-        </w:rPr>
-        <w:t xml:space="preserve"> </w:t>
-      </w:r>
-      <w:r>
-        <w:rPr>
-          <w:rFonts w:asciiTheme="minorBidi" w:hAnsiTheme="minorBidi"/>
-          <w:sz w:val="32"/>
-          <w:szCs w:val="32"/>
-          <w:lang w:bidi="ar-SA"/>
-        </w:rPr>
-        <w:t>‘medley’,</w:t>
-      </w:r>
-      <w:r>
-        <w:rPr>
-          <w:rFonts w:asciiTheme="minorBidi" w:hAnsiTheme="minorBidi"/>
-          <w:sz w:val="32"/>
-          <w:szCs w:val="32"/>
-          <w:lang w:bidi="ar-SA"/>
-        </w:rPr>
-        <w:t xml:space="preserve"> </w:t>
-      </w:r>
-      <w:r>
-        <w:rPr>
-          <w:rFonts w:asciiTheme="minorBidi" w:hAnsiTheme="minorBidi"/>
-          <w:sz w:val="32"/>
-          <w:szCs w:val="32"/>
-          <w:lang w:bidi="ar-SA"/>
-        </w:rPr>
-        <w:t>‘nobody,</w:t>
-      </w:r>
-      <w:r>
-        <w:rPr>
-          <w:rFonts w:asciiTheme="minorBidi" w:hAnsiTheme="minorBidi"/>
-          <w:sz w:val="32"/>
-          <w:szCs w:val="32"/>
-          <w:lang w:bidi="ar-SA"/>
-        </w:rPr>
-        <w:t xml:space="preserve"> </w:t>
-      </w:r>
-      <w:r>
-        <w:rPr>
-          <w:rFonts w:asciiTheme="minorBidi" w:hAnsiTheme="minorBidi"/>
-          <w:sz w:val="32"/>
-          <w:szCs w:val="32"/>
-          <w:lang w:bidi="ar-SA"/>
-        </w:rPr>
-        <w:t>‘hello’,</w:t>
-      </w:r>
-      <w:r>
-        <w:rPr>
-          <w:rFonts w:asciiTheme="minorBidi" w:hAnsiTheme="minorBidi"/>
-          <w:sz w:val="32"/>
-          <w:szCs w:val="32"/>
-          <w:lang w:bidi="ar-SA"/>
-        </w:rPr>
-        <w:t xml:space="preserve"> </w:t>
-      </w:r>
-      <w:r>
-        <w:rPr>
-          <w:rFonts w:asciiTheme="minorBidi" w:hAnsiTheme="minorBidi"/>
-          <w:sz w:val="32"/>
-          <w:szCs w:val="32"/>
-          <w:lang w:bidi="ar-SA"/>
-        </w:rPr>
-        <w:t>‘come’,</w:t>
-      </w:r>
-      <w:r>
-        <w:rPr>
-          <w:rFonts w:asciiTheme="minorBidi" w:hAnsiTheme="minorBidi"/>
-          <w:sz w:val="32"/>
-          <w:szCs w:val="32"/>
-          <w:lang w:bidi="ar-SA"/>
-        </w:rPr>
-        <w:t xml:space="preserve"> </w:t>
-      </w:r>
-      <w:r>
-        <w:rPr>
-          <w:rFonts w:asciiTheme="minorBidi" w:hAnsiTheme="minorBidi"/>
-          <w:sz w:val="32"/>
-          <w:szCs w:val="32"/>
-          <w:lang w:bidi="ar-SA"/>
-        </w:rPr>
-        <w:t>‘</w:t>
-      </w:r>
-      <w:proofErr w:type="spellStart"/>
-      <w:r>
-        <w:rPr>
-          <w:rFonts w:asciiTheme="minorBidi" w:hAnsiTheme="minorBidi"/>
-          <w:sz w:val="32"/>
-          <w:szCs w:val="32"/>
-          <w:lang w:bidi="ar-SA"/>
-        </w:rPr>
-        <w:t>michelle</w:t>
-      </w:r>
-      <w:proofErr w:type="spellEnd"/>
-      <w:r>
-        <w:rPr>
-          <w:rFonts w:asciiTheme="minorBidi" w:hAnsiTheme="minorBidi"/>
-          <w:sz w:val="32"/>
-          <w:szCs w:val="32"/>
-          <w:lang w:bidi="ar-SA"/>
-        </w:rPr>
-        <w:t>’,</w:t>
-      </w:r>
-      <w:r>
-        <w:rPr>
-          <w:rFonts w:asciiTheme="minorBidi" w:hAnsiTheme="minorBidi"/>
-          <w:sz w:val="32"/>
-          <w:szCs w:val="32"/>
-          <w:lang w:bidi="ar-SA"/>
-        </w:rPr>
-        <w:t xml:space="preserve"> </w:t>
-      </w:r>
-      <w:r>
-        <w:rPr>
-          <w:rFonts w:asciiTheme="minorBidi" w:hAnsiTheme="minorBidi"/>
-          <w:sz w:val="32"/>
-          <w:szCs w:val="32"/>
-          <w:lang w:bidi="ar-SA"/>
-        </w:rPr>
-        <w:t>‘long’</w:t>
+        <w:t>‘speech’, ‘blue’,‘everybody’, ‘medley’, ‘nobody, ‘hello’, ‘come’, ‘michelle’, ‘long’</w:t>
       </w:r>
     </w:p>
     <w:p>
@@ -2285,7 +1928,7 @@
         </w:tabs>
         <w:spacing w:after="0"/>
         <w:rPr>
-          <w:rFonts w:asciiTheme="minorBidi" w:hAnsiTheme="minorBidi" w:hint="cs"/>
+          <w:rFonts w:asciiTheme="minorBidi" w:hAnsiTheme="minorBidi"/>
           <w:sz w:val="32"/>
           <w:szCs w:val="32"/>
           <w:rtl/>
@@ -2300,7 +1943,7 @@
         </w:tabs>
         <w:spacing w:after="0"/>
         <w:rPr>
-          <w:rFonts w:asciiTheme="minorBidi" w:hAnsiTheme="minorBidi" w:hint="cs"/>
+          <w:rFonts w:asciiTheme="minorBidi" w:hAnsiTheme="minorBidi"/>
           <w:sz w:val="32"/>
           <w:szCs w:val="32"/>
           <w:rtl/>
@@ -2340,14 +1983,21 @@
           <w:sz w:val="30"/>
           <w:szCs w:val="30"/>
         </w:rPr>
-        <w:t>accuracy: 0.79 (+/- 0.</w:t>
-      </w:r>
-      <w:r>
-        <w:rPr>
-          <w:sz w:val="30"/>
-          <w:szCs w:val="30"/>
-        </w:rPr>
-        <w:t>09</w:t>
+        <w:t>accuracy: 0.81</w:t>
+      </w:r>
+      <w:r>
+        <w:rPr>
+          <w:sz w:val="30"/>
+          <w:szCs w:val="30"/>
+        </w:rPr>
+        <w:t xml:space="preserve"> (+/- 0.</w:t>
+      </w:r>
+      <w:r>
+        <w:rPr>
+          <w:sz w:val="30"/>
+          <w:szCs w:val="30"/>
+        </w:rPr>
+        <w:t>11</w:t>
       </w:r>
       <w:r>
         <w:rPr>
@@ -2374,37 +2024,7 @@
           <w:sz w:val="30"/>
           <w:szCs w:val="30"/>
         </w:rPr>
-        <w:t xml:space="preserve">Naïve </w:t>
-      </w:r>
-      <w:proofErr w:type="spellStart"/>
-      <w:r>
-        <w:rPr>
-          <w:sz w:val="30"/>
-          <w:szCs w:val="30"/>
-        </w:rPr>
-        <w:t>Baise</w:t>
-      </w:r>
-      <w:proofErr w:type="spellEnd"/>
-      <w:r>
-        <w:rPr>
-          <w:sz w:val="30"/>
-          <w:szCs w:val="30"/>
-        </w:rPr>
-        <w:t xml:space="preserve"> - </w:t>
-      </w:r>
-      <w:r>
-        <w:rPr>
-          <w:sz w:val="30"/>
-          <w:szCs w:val="30"/>
-        </w:rPr>
-        <w:t>accuracy: 0.76</w:t>
-      </w:r>
-      <w:r>
-        <w:rPr>
-          <w:sz w:val="30"/>
-          <w:szCs w:val="30"/>
-        </w:rPr>
-        <w:t xml:space="preserve"> (+/- 0.12</w:t>
+        <w:t>Naïve Baise - accuracy: 0.77 (+/- 0.11</w:t>
       </w:r>
       <w:r>
         <w:rPr>
@@ -2460,7 +2080,7 @@
           <w:sz w:val="30"/>
           <w:szCs w:val="30"/>
         </w:rPr>
-        <w:t>8 (+/- 0.18</w:t>
+        <w:t>9 (+/- 0.11</w:t>
       </w:r>
       <w:r>
         <w:rPr>
@@ -2487,14 +2107,7 @@
           <w:sz w:val="30"/>
           <w:szCs w:val="30"/>
         </w:rPr>
-        <w:t xml:space="preserve">KNN - </w:t>
-      </w:r>
-      <w:r>
-        <w:rPr>
-          <w:sz w:val="30"/>
-          <w:szCs w:val="30"/>
-        </w:rPr>
-        <w:t>accuracy: 0.76 (+/- 0.18</w:t>
+        <w:t>KNN - accuracy: 0.77 (+/- 0.08</w:t>
       </w:r>
       <w:r>
         <w:rPr>
@@ -2512,7 +2125,6 @@
         <w:spacing w:after="0"/>
         <w:jc w:val="right"/>
         <w:rPr>
-          <w:rFonts w:hint="cs"/>
           <w:sz w:val="30"/>
           <w:szCs w:val="30"/>
           <w:rtl/>
@@ -2531,7 +2143,7 @@
         </w:tabs>
         <w:spacing w:after="0"/>
         <w:rPr>
-          <w:rFonts w:asciiTheme="minorBidi" w:hAnsiTheme="minorBidi" w:hint="cs"/>
+          <w:rFonts w:asciiTheme="minorBidi" w:hAnsiTheme="minorBidi"/>
           <w:sz w:val="32"/>
           <w:szCs w:val="32"/>
         </w:rPr>
@@ -2563,7 +2175,6 @@
         <w:spacing w:after="0"/>
         <w:ind w:left="440"/>
         <w:rPr>
-          <w:rFonts w:hint="cs"/>
           <w:sz w:val="30"/>
           <w:szCs w:val="30"/>
           <w:rtl/>
@@ -2588,7 +2199,6 @@
         <w:spacing w:after="0"/>
         <w:ind w:left="440"/>
         <w:rPr>
-          <w:rFonts w:hint="cs"/>
           <w:sz w:val="30"/>
           <w:szCs w:val="30"/>
           <w:rtl/>
@@ -2612,7 +2222,7 @@
         </w:tabs>
         <w:spacing w:after="0"/>
         <w:rPr>
-          <w:rFonts w:asciiTheme="minorBidi" w:hAnsiTheme="minorBidi" w:hint="cs"/>
+          <w:rFonts w:asciiTheme="minorBidi" w:hAnsiTheme="minorBidi"/>
           <w:sz w:val="32"/>
           <w:szCs w:val="32"/>
           <w:rtl/>
@@ -2626,7 +2236,6 @@
         </w:tabs>
         <w:spacing w:after="0"/>
         <w:rPr>
-          <w:rFonts w:hint="cs"/>
           <w:sz w:val="30"/>
           <w:szCs w:val="30"/>
           <w:rtl/>
@@ -2640,7 +2249,6 @@
         </w:tabs>
         <w:spacing w:after="0"/>
         <w:rPr>
-          <w:rFonts w:hint="cs"/>
           <w:sz w:val="30"/>
           <w:szCs w:val="30"/>
           <w:rtl/>
@@ -3043,23 +2651,7 @@
           <w:sz w:val="30"/>
           <w:szCs w:val="30"/>
         </w:rPr>
-        <w:t xml:space="preserve">Naïve </w:t>
-      </w:r>
-      <w:proofErr w:type="spellStart"/>
-      <w:r>
-        <w:rPr>
-          <w:sz w:val="30"/>
-          <w:szCs w:val="30"/>
-        </w:rPr>
-        <w:t>Baise</w:t>
-      </w:r>
-      <w:proofErr w:type="spellEnd"/>
-      <w:r>
-        <w:rPr>
-          <w:sz w:val="30"/>
-          <w:szCs w:val="30"/>
-        </w:rPr>
-        <w:t xml:space="preserve"> - </w:t>
+        <w:t xml:space="preserve">Naïve Baise - </w:t>
       </w:r>
       <w:r>
         <w:rPr>
@@ -3223,7 +2815,7 @@
         </w:numPr>
         <w:spacing w:after="0"/>
         <w:rPr>
-          <w:rFonts w:asciiTheme="minorBidi" w:hAnsiTheme="minorBidi" w:hint="cs"/>
+          <w:rFonts w:asciiTheme="minorBidi" w:hAnsiTheme="minorBidi"/>
           <w:sz w:val="32"/>
           <w:szCs w:val="32"/>
           <w:rtl/>
@@ -3279,18 +2871,8 @@
           <w:sz w:val="32"/>
           <w:szCs w:val="32"/>
         </w:rPr>
-        <w:t xml:space="preserve">Naïve </w:t>
-      </w:r>
-      <w:proofErr w:type="spellStart"/>
-      <w:r>
-        <w:rPr>
-          <w:rFonts w:asciiTheme="minorBidi" w:hAnsiTheme="minorBidi"/>
-          <w:sz w:val="32"/>
-          <w:szCs w:val="32"/>
-        </w:rPr>
-        <w:t>Baise</w:t>
-      </w:r>
-      <w:proofErr w:type="spellEnd"/>
+        <w:t>Naïve Baise</w:t>
+      </w:r>
       <w:r>
         <w:rPr>
           <w:rFonts w:asciiTheme="minorBidi" w:hAnsiTheme="minorBidi" w:hint="cs"/>
@@ -3352,23 +2934,13 @@
         </w:rPr>
         <w:t xml:space="preserve"> ו </w:t>
       </w:r>
-      <w:proofErr w:type="spellStart"/>
-      <w:r>
-        <w:rPr>
-          <w:rFonts w:asciiTheme="minorBidi" w:hAnsiTheme="minorBidi"/>
-          <w:sz w:val="32"/>
-          <w:szCs w:val="32"/>
-        </w:rPr>
-        <w:t>Decesion</w:t>
-      </w:r>
-      <w:proofErr w:type="spellEnd"/>
-      <w:r>
-        <w:rPr>
-          <w:rFonts w:asciiTheme="minorBidi" w:hAnsiTheme="minorBidi"/>
-          <w:sz w:val="32"/>
-          <w:szCs w:val="32"/>
-        </w:rPr>
-        <w:t xml:space="preserve"> Tree</w:t>
+      <w:r>
+        <w:rPr>
+          <w:rFonts w:asciiTheme="minorBidi" w:hAnsiTheme="minorBidi"/>
+          <w:sz w:val="32"/>
+          <w:szCs w:val="32"/>
+        </w:rPr>
+        <w:t>Decesion Tree</w:t>
       </w:r>
       <w:r>
         <w:rPr>
@@ -3543,7 +3115,7 @@
         </w:numPr>
         <w:spacing w:after="0"/>
         <w:rPr>
-          <w:rFonts w:asciiTheme="minorBidi" w:hAnsiTheme="minorBidi" w:hint="cs"/>
+          <w:rFonts w:asciiTheme="minorBidi" w:hAnsiTheme="minorBidi"/>
           <w:sz w:val="32"/>
           <w:szCs w:val="32"/>
           <w:rtl/>
@@ -3783,7 +3355,7 @@
       <w:pPr>
         <w:spacing w:after="0"/>
         <w:rPr>
-          <w:rFonts w:asciiTheme="minorBidi" w:hAnsiTheme="minorBidi" w:hint="cs"/>
+          <w:rFonts w:asciiTheme="minorBidi" w:hAnsiTheme="minorBidi"/>
           <w:b/>
           <w:bCs/>
           <w:sz w:val="32"/>
@@ -3796,7 +3368,7 @@
       <w:pPr>
         <w:spacing w:after="0"/>
         <w:rPr>
-          <w:rFonts w:asciiTheme="minorBidi" w:hAnsiTheme="minorBidi" w:hint="cs"/>
+          <w:rFonts w:asciiTheme="minorBidi" w:hAnsiTheme="minorBidi"/>
           <w:b/>
           <w:bCs/>
           <w:sz w:val="32"/>
@@ -3809,7 +3381,7 @@
       <w:pPr>
         <w:spacing w:after="0"/>
         <w:rPr>
-          <w:rFonts w:asciiTheme="minorBidi" w:hAnsiTheme="minorBidi" w:hint="cs"/>
+          <w:rFonts w:asciiTheme="minorBidi" w:hAnsiTheme="minorBidi"/>
           <w:b/>
           <w:bCs/>
           <w:sz w:val="32"/>
@@ -3822,7 +3394,7 @@
       <w:pPr>
         <w:spacing w:after="0"/>
         <w:rPr>
-          <w:rFonts w:asciiTheme="minorBidi" w:hAnsiTheme="minorBidi" w:hint="cs"/>
+          <w:rFonts w:asciiTheme="minorBidi" w:hAnsiTheme="minorBidi"/>
           <w:b/>
           <w:bCs/>
           <w:sz w:val="32"/>
@@ -3835,7 +3407,7 @@
       <w:pPr>
         <w:spacing w:after="0"/>
         <w:rPr>
-          <w:rFonts w:asciiTheme="minorBidi" w:hAnsiTheme="minorBidi" w:hint="cs"/>
+          <w:rFonts w:asciiTheme="minorBidi" w:hAnsiTheme="minorBidi"/>
           <w:b/>
           <w:bCs/>
           <w:sz w:val="32"/>
@@ -3848,7 +3420,7 @@
       <w:pPr>
         <w:spacing w:after="0"/>
         <w:rPr>
-          <w:rFonts w:asciiTheme="minorBidi" w:hAnsiTheme="minorBidi" w:hint="cs"/>
+          <w:rFonts w:asciiTheme="minorBidi" w:hAnsiTheme="minorBidi"/>
           <w:b/>
           <w:bCs/>
           <w:sz w:val="32"/>
@@ -3861,7 +3433,7 @@
       <w:pPr>
         <w:spacing w:after="0"/>
         <w:rPr>
-          <w:rFonts w:asciiTheme="minorBidi" w:hAnsiTheme="minorBidi" w:hint="cs"/>
+          <w:rFonts w:asciiTheme="minorBidi" w:hAnsiTheme="minorBidi"/>
           <w:b/>
           <w:bCs/>
           <w:sz w:val="32"/>
@@ -3874,7 +3446,7 @@
       <w:pPr>
         <w:spacing w:after="0"/>
         <w:rPr>
-          <w:rFonts w:asciiTheme="minorBidi" w:hAnsiTheme="minorBidi" w:hint="cs"/>
+          <w:rFonts w:asciiTheme="minorBidi" w:hAnsiTheme="minorBidi"/>
           <w:b/>
           <w:bCs/>
           <w:sz w:val="32"/>
@@ -3887,7 +3459,7 @@
       <w:pPr>
         <w:spacing w:after="0"/>
         <w:rPr>
-          <w:rFonts w:asciiTheme="minorBidi" w:hAnsiTheme="minorBidi" w:hint="cs"/>
+          <w:rFonts w:asciiTheme="minorBidi" w:hAnsiTheme="minorBidi"/>
           <w:b/>
           <w:bCs/>
           <w:sz w:val="32"/>
@@ -3964,7 +3536,7 @@
       <w:pPr>
         <w:spacing w:after="0"/>
         <w:rPr>
-          <w:rFonts w:asciiTheme="minorBidi" w:hAnsiTheme="minorBidi" w:hint="cs"/>
+          <w:rFonts w:asciiTheme="minorBidi" w:hAnsiTheme="minorBidi"/>
           <w:b/>
           <w:bCs/>
           <w:sz w:val="32"/>
@@ -3988,7 +3560,7 @@
       <w:pPr>
         <w:spacing w:after="0"/>
         <w:rPr>
-          <w:rFonts w:asciiTheme="minorBidi" w:hAnsiTheme="minorBidi" w:hint="cs"/>
+          <w:rFonts w:asciiTheme="minorBidi" w:hAnsiTheme="minorBidi"/>
           <w:b/>
           <w:bCs/>
           <w:sz w:val="32"/>
@@ -4008,7 +3580,6 @@
         </w:rPr>
         <w:t xml:space="preserve">המילים שהתקבלו מהפעלת </w:t>
       </w:r>
-      <w:proofErr w:type="spellStart"/>
       <w:r>
         <w:rPr>
           <w:rFonts w:asciiTheme="minorBidi" w:hAnsiTheme="minorBidi"/>
@@ -4017,18 +3588,7 @@
           <w:sz w:val="32"/>
           <w:szCs w:val="32"/>
         </w:rPr>
-        <w:t>KBest</w:t>
-      </w:r>
-      <w:proofErr w:type="spellEnd"/>
-      <w:r>
-        <w:rPr>
-          <w:rFonts w:asciiTheme="minorBidi" w:hAnsiTheme="minorBidi"/>
-          <w:b/>
-          <w:bCs/>
-          <w:sz w:val="32"/>
-          <w:szCs w:val="32"/>
-        </w:rPr>
-        <w:t xml:space="preserve"> </w:t>
+        <w:t xml:space="preserve">KBest </w:t>
       </w:r>
       <w:r>
         <w:rPr>
@@ -4072,766 +3632,17 @@
           <w:numId w:val="3"/>
         </w:numPr>
         <w:rPr>
+          <w:rtl/>
+          <w:lang w:bidi="ar-SA"/>
+        </w:rPr>
+      </w:pPr>
+      <w:r>
+        <w:rPr>
           <w:rFonts w:hint="cs"/>
           <w:rtl/>
           <w:lang w:bidi="ar-SA"/>
         </w:rPr>
-      </w:pPr>
-      <w:proofErr w:type="spellStart"/>
-      <w:r>
-        <w:rPr>
-          <w:rFonts w:hint="cs"/>
-          <w:rtl/>
-          <w:lang w:bidi="ar-SA"/>
-        </w:rPr>
-        <w:t>לא</w:t>
-      </w:r>
-      <w:proofErr w:type="spellEnd"/>
-      <w:r>
-        <w:rPr>
-          <w:rFonts w:hint="cs"/>
-          <w:rtl/>
-          <w:lang w:bidi="ar-SA"/>
-        </w:rPr>
-        <w:t xml:space="preserve"> ניתן </w:t>
-      </w:r>
-      <w:proofErr w:type="spellStart"/>
-      <w:r>
-        <w:rPr>
-          <w:rFonts w:hint="cs"/>
-          <w:rtl/>
-          <w:lang w:bidi="ar-SA"/>
-        </w:rPr>
-        <w:t>לדעת</w:t>
-      </w:r>
-      <w:proofErr w:type="spellEnd"/>
-      <w:r>
-        <w:rPr>
-          <w:rFonts w:hint="cs"/>
-          <w:rtl/>
-          <w:lang w:bidi="ar-SA"/>
-        </w:rPr>
-        <w:t xml:space="preserve"> </w:t>
-      </w:r>
-      <w:proofErr w:type="spellStart"/>
-      <w:r>
-        <w:rPr>
-          <w:rFonts w:hint="cs"/>
-          <w:rtl/>
-          <w:lang w:bidi="ar-SA"/>
-        </w:rPr>
-        <w:t>שום</w:t>
-      </w:r>
-      <w:proofErr w:type="spellEnd"/>
-      <w:r>
-        <w:rPr>
-          <w:rFonts w:hint="cs"/>
-          <w:rtl/>
-          <w:lang w:bidi="ar-SA"/>
-        </w:rPr>
-        <w:t xml:space="preserve"> </w:t>
-      </w:r>
-      <w:proofErr w:type="spellStart"/>
-      <w:r>
-        <w:rPr>
-          <w:rFonts w:hint="cs"/>
-          <w:rtl/>
-          <w:lang w:bidi="ar-SA"/>
-        </w:rPr>
-        <w:t>דבר</w:t>
-      </w:r>
-      <w:proofErr w:type="spellEnd"/>
-      <w:r>
-        <w:rPr>
-          <w:rFonts w:hint="cs"/>
-          <w:rtl/>
-          <w:lang w:bidi="ar-SA"/>
-        </w:rPr>
-        <w:t xml:space="preserve"> </w:t>
-      </w:r>
-      <w:proofErr w:type="spellStart"/>
-      <w:r>
-        <w:rPr>
-          <w:rFonts w:hint="cs"/>
-          <w:rtl/>
-          <w:lang w:bidi="ar-SA"/>
-        </w:rPr>
-        <w:t>על</w:t>
-      </w:r>
-      <w:proofErr w:type="spellEnd"/>
-      <w:r>
-        <w:rPr>
-          <w:rFonts w:hint="cs"/>
-          <w:rtl/>
-          <w:lang w:bidi="ar-SA"/>
-        </w:rPr>
-        <w:t xml:space="preserve"> </w:t>
-      </w:r>
-      <w:proofErr w:type="spellStart"/>
-      <w:r>
-        <w:rPr>
-          <w:rFonts w:hint="cs"/>
-          <w:rtl/>
-          <w:lang w:bidi="ar-SA"/>
-        </w:rPr>
-        <w:t>רשימת</w:t>
-      </w:r>
-      <w:proofErr w:type="spellEnd"/>
-      <w:r>
-        <w:rPr>
-          <w:rFonts w:hint="cs"/>
-          <w:rtl/>
-          <w:lang w:bidi="ar-SA"/>
-        </w:rPr>
-        <w:t xml:space="preserve"> </w:t>
-      </w:r>
-      <w:proofErr w:type="spellStart"/>
-      <w:r>
-        <w:rPr>
-          <w:rFonts w:hint="cs"/>
-          <w:rtl/>
-          <w:lang w:bidi="ar-SA"/>
-        </w:rPr>
-        <w:t>המילים</w:t>
-      </w:r>
-      <w:proofErr w:type="spellEnd"/>
-      <w:r>
-        <w:rPr>
-          <w:rFonts w:hint="cs"/>
-          <w:rtl/>
-          <w:lang w:bidi="ar-SA"/>
-        </w:rPr>
-        <w:t xml:space="preserve"> </w:t>
-      </w:r>
-      <w:proofErr w:type="spellStart"/>
-      <w:r>
-        <w:rPr>
-          <w:rFonts w:hint="cs"/>
-          <w:rtl/>
-          <w:lang w:bidi="ar-SA"/>
-        </w:rPr>
-        <w:t>וזאת</w:t>
-      </w:r>
-      <w:proofErr w:type="spellEnd"/>
-      <w:r>
-        <w:rPr>
-          <w:rFonts w:hint="cs"/>
-          <w:rtl/>
-          <w:lang w:bidi="ar-SA"/>
-        </w:rPr>
-        <w:t xml:space="preserve"> </w:t>
-      </w:r>
-      <w:proofErr w:type="spellStart"/>
-      <w:r>
-        <w:rPr>
-          <w:rFonts w:hint="cs"/>
-          <w:rtl/>
-          <w:lang w:bidi="ar-SA"/>
-        </w:rPr>
-        <w:t>מכיוון</w:t>
-      </w:r>
-      <w:proofErr w:type="spellEnd"/>
-      <w:r>
-        <w:rPr>
-          <w:rFonts w:hint="cs"/>
-          <w:rtl/>
-          <w:lang w:bidi="ar-SA"/>
-        </w:rPr>
-        <w:t xml:space="preserve"> </w:t>
-      </w:r>
-      <w:proofErr w:type="spellStart"/>
-      <w:r>
-        <w:rPr>
-          <w:rFonts w:hint="cs"/>
-          <w:rtl/>
-          <w:lang w:bidi="ar-SA"/>
-        </w:rPr>
-        <w:t>שכל</w:t>
-      </w:r>
-      <w:proofErr w:type="spellEnd"/>
-      <w:r>
-        <w:rPr>
-          <w:rFonts w:hint="cs"/>
-          <w:rtl/>
-          <w:lang w:bidi="ar-SA"/>
-        </w:rPr>
-        <w:t xml:space="preserve"> </w:t>
-      </w:r>
-      <w:proofErr w:type="spellStart"/>
-      <w:r>
-        <w:rPr>
-          <w:rFonts w:hint="cs"/>
-          <w:rtl/>
-          <w:lang w:bidi="ar-SA"/>
-        </w:rPr>
-        <w:t>שיר</w:t>
-      </w:r>
-      <w:proofErr w:type="spellEnd"/>
-      <w:r>
-        <w:rPr>
-          <w:rFonts w:hint="cs"/>
-          <w:rtl/>
-          <w:lang w:bidi="ar-SA"/>
-        </w:rPr>
-        <w:t xml:space="preserve"> </w:t>
-      </w:r>
-      <w:proofErr w:type="spellStart"/>
-      <w:r>
-        <w:rPr>
-          <w:rFonts w:hint="cs"/>
-          <w:rtl/>
-          <w:lang w:bidi="ar-SA"/>
-        </w:rPr>
-        <w:t>יכול</w:t>
-      </w:r>
-      <w:proofErr w:type="spellEnd"/>
-      <w:r>
-        <w:rPr>
-          <w:rFonts w:hint="cs"/>
-          <w:rtl/>
-          <w:lang w:bidi="ar-SA"/>
-        </w:rPr>
-        <w:t xml:space="preserve"> </w:t>
-      </w:r>
-      <w:proofErr w:type="spellStart"/>
-      <w:r>
-        <w:rPr>
-          <w:rFonts w:hint="cs"/>
-          <w:rtl/>
-          <w:lang w:bidi="ar-SA"/>
-        </w:rPr>
-        <w:t>לדבר</w:t>
-      </w:r>
-      <w:proofErr w:type="spellEnd"/>
-      <w:r>
-        <w:rPr>
-          <w:rFonts w:hint="cs"/>
-          <w:rtl/>
-          <w:lang w:bidi="ar-SA"/>
-        </w:rPr>
-        <w:t xml:space="preserve"> </w:t>
-      </w:r>
-      <w:proofErr w:type="spellStart"/>
-      <w:r>
-        <w:rPr>
-          <w:rFonts w:hint="cs"/>
-          <w:rtl/>
-          <w:lang w:bidi="ar-SA"/>
-        </w:rPr>
-        <w:t>על</w:t>
-      </w:r>
-      <w:proofErr w:type="spellEnd"/>
-      <w:r>
-        <w:rPr>
-          <w:rFonts w:hint="cs"/>
-          <w:rtl/>
-          <w:lang w:bidi="ar-SA"/>
-        </w:rPr>
-        <w:t xml:space="preserve"> </w:t>
-      </w:r>
-      <w:proofErr w:type="spellStart"/>
-      <w:r>
-        <w:rPr>
-          <w:rFonts w:hint="cs"/>
-          <w:rtl/>
-          <w:lang w:bidi="ar-SA"/>
-        </w:rPr>
-        <w:t>נושא</w:t>
-      </w:r>
-      <w:proofErr w:type="spellEnd"/>
-      <w:r>
-        <w:rPr>
-          <w:rFonts w:hint="cs"/>
-          <w:rtl/>
-          <w:lang w:bidi="ar-SA"/>
-        </w:rPr>
-        <w:t xml:space="preserve"> </w:t>
-      </w:r>
-      <w:proofErr w:type="spellStart"/>
-      <w:r>
-        <w:rPr>
-          <w:rFonts w:hint="cs"/>
-          <w:rtl/>
-          <w:lang w:bidi="ar-SA"/>
-        </w:rPr>
-        <w:t>שונה</w:t>
-      </w:r>
-      <w:proofErr w:type="spellEnd"/>
-      <w:r>
-        <w:rPr>
-          <w:rFonts w:hint="cs"/>
-          <w:rtl/>
-          <w:lang w:bidi="ar-SA"/>
-        </w:rPr>
-        <w:t xml:space="preserve">, </w:t>
-      </w:r>
-      <w:proofErr w:type="spellStart"/>
-      <w:r>
-        <w:rPr>
-          <w:rFonts w:hint="cs"/>
-          <w:rtl/>
-          <w:lang w:bidi="ar-SA"/>
-        </w:rPr>
-        <w:t>שיר</w:t>
-      </w:r>
-      <w:proofErr w:type="spellEnd"/>
-      <w:r>
-        <w:rPr>
-          <w:rFonts w:hint="cs"/>
-          <w:rtl/>
-          <w:lang w:bidi="ar-SA"/>
-        </w:rPr>
-        <w:t xml:space="preserve"> </w:t>
-      </w:r>
-      <w:proofErr w:type="spellStart"/>
-      <w:r>
-        <w:rPr>
-          <w:rFonts w:hint="cs"/>
-          <w:rtl/>
-          <w:lang w:bidi="ar-SA"/>
-        </w:rPr>
-        <w:t>אחד</w:t>
-      </w:r>
-      <w:proofErr w:type="spellEnd"/>
-      <w:r>
-        <w:rPr>
-          <w:rFonts w:hint="cs"/>
-          <w:rtl/>
-          <w:lang w:bidi="ar-SA"/>
-        </w:rPr>
-        <w:t xml:space="preserve"> </w:t>
-      </w:r>
-      <w:proofErr w:type="spellStart"/>
-      <w:r>
-        <w:rPr>
-          <w:rFonts w:hint="cs"/>
-          <w:rtl/>
-          <w:lang w:bidi="ar-SA"/>
-        </w:rPr>
-        <w:t>יכול</w:t>
-      </w:r>
-      <w:proofErr w:type="spellEnd"/>
-      <w:r>
-        <w:rPr>
-          <w:rFonts w:hint="cs"/>
-          <w:rtl/>
-          <w:lang w:bidi="ar-SA"/>
-        </w:rPr>
-        <w:t xml:space="preserve"> </w:t>
-      </w:r>
-      <w:proofErr w:type="spellStart"/>
-      <w:r>
-        <w:rPr>
-          <w:rFonts w:hint="cs"/>
-          <w:rtl/>
-          <w:lang w:bidi="ar-SA"/>
-        </w:rPr>
-        <w:t>להיות</w:t>
-      </w:r>
-      <w:proofErr w:type="spellEnd"/>
-      <w:r>
-        <w:rPr>
-          <w:rFonts w:hint="cs"/>
-          <w:rtl/>
-          <w:lang w:bidi="ar-SA"/>
-        </w:rPr>
-        <w:t xml:space="preserve"> </w:t>
-      </w:r>
-      <w:proofErr w:type="spellStart"/>
-      <w:r>
-        <w:rPr>
-          <w:rFonts w:hint="cs"/>
-          <w:rtl/>
-          <w:lang w:bidi="ar-SA"/>
-        </w:rPr>
-        <w:t>עצוב</w:t>
-      </w:r>
-      <w:proofErr w:type="spellEnd"/>
-      <w:r>
-        <w:rPr>
-          <w:rFonts w:hint="cs"/>
-          <w:rtl/>
-          <w:lang w:bidi="ar-SA"/>
-        </w:rPr>
-        <w:t xml:space="preserve"> </w:t>
-      </w:r>
-      <w:proofErr w:type="spellStart"/>
-      <w:r>
-        <w:rPr>
-          <w:rFonts w:hint="cs"/>
-          <w:rtl/>
-          <w:lang w:bidi="ar-SA"/>
-        </w:rPr>
-        <w:t>ושיר</w:t>
-      </w:r>
-      <w:proofErr w:type="spellEnd"/>
-      <w:r>
-        <w:rPr>
-          <w:rFonts w:hint="cs"/>
-          <w:rtl/>
-          <w:lang w:bidi="ar-SA"/>
-        </w:rPr>
-        <w:t xml:space="preserve"> </w:t>
-      </w:r>
-      <w:proofErr w:type="spellStart"/>
-      <w:r>
-        <w:rPr>
-          <w:rFonts w:hint="cs"/>
-          <w:rtl/>
-          <w:lang w:bidi="ar-SA"/>
-        </w:rPr>
-        <w:t>אחר</w:t>
-      </w:r>
-      <w:proofErr w:type="spellEnd"/>
-      <w:r>
-        <w:rPr>
-          <w:rFonts w:hint="cs"/>
-          <w:rtl/>
-          <w:lang w:bidi="ar-SA"/>
-        </w:rPr>
-        <w:t xml:space="preserve"> </w:t>
-      </w:r>
-      <w:proofErr w:type="spellStart"/>
-      <w:r>
-        <w:rPr>
-          <w:rFonts w:hint="cs"/>
-          <w:rtl/>
-          <w:lang w:bidi="ar-SA"/>
-        </w:rPr>
-        <w:t>יכול</w:t>
-      </w:r>
-      <w:proofErr w:type="spellEnd"/>
-      <w:r>
-        <w:rPr>
-          <w:rFonts w:hint="cs"/>
-          <w:rtl/>
-          <w:lang w:bidi="ar-SA"/>
-        </w:rPr>
-        <w:t xml:space="preserve"> </w:t>
-      </w:r>
-      <w:proofErr w:type="spellStart"/>
-      <w:r>
-        <w:rPr>
-          <w:rFonts w:hint="cs"/>
-          <w:rtl/>
-          <w:lang w:bidi="ar-SA"/>
-        </w:rPr>
-        <w:t>להיות</w:t>
-      </w:r>
-      <w:proofErr w:type="spellEnd"/>
-      <w:r>
-        <w:rPr>
-          <w:rFonts w:hint="cs"/>
-          <w:rtl/>
-          <w:lang w:bidi="ar-SA"/>
-        </w:rPr>
-        <w:t xml:space="preserve"> </w:t>
-      </w:r>
-      <w:proofErr w:type="spellStart"/>
-      <w:r>
-        <w:rPr>
-          <w:rFonts w:hint="cs"/>
-          <w:rtl/>
-          <w:lang w:bidi="ar-SA"/>
-        </w:rPr>
-        <w:t>שמח</w:t>
-      </w:r>
-      <w:proofErr w:type="spellEnd"/>
-      <w:r>
-        <w:rPr>
-          <w:rFonts w:hint="cs"/>
-          <w:rtl/>
-          <w:lang w:bidi="ar-SA"/>
-        </w:rPr>
-        <w:t xml:space="preserve"> </w:t>
-      </w:r>
-      <w:proofErr w:type="spellStart"/>
-      <w:r>
-        <w:rPr>
-          <w:rFonts w:hint="cs"/>
-          <w:rtl/>
-          <w:lang w:bidi="ar-SA"/>
-        </w:rPr>
-        <w:t>או</w:t>
-      </w:r>
-      <w:proofErr w:type="spellEnd"/>
-      <w:r>
-        <w:rPr>
-          <w:rFonts w:hint="cs"/>
-          <w:rtl/>
-          <w:lang w:bidi="ar-SA"/>
-        </w:rPr>
-        <w:t xml:space="preserve"> </w:t>
-      </w:r>
-      <w:proofErr w:type="spellStart"/>
-      <w:r>
-        <w:rPr>
-          <w:rFonts w:hint="cs"/>
-          <w:rtl/>
-          <w:lang w:bidi="ar-SA"/>
-        </w:rPr>
-        <w:t>שיר</w:t>
-      </w:r>
-      <w:proofErr w:type="spellEnd"/>
-      <w:r>
-        <w:rPr>
-          <w:rFonts w:hint="cs"/>
-          <w:rtl/>
-          <w:lang w:bidi="ar-SA"/>
-        </w:rPr>
-        <w:t xml:space="preserve"> </w:t>
-      </w:r>
-      <w:proofErr w:type="spellStart"/>
-      <w:r>
-        <w:rPr>
-          <w:rFonts w:hint="cs"/>
-          <w:rtl/>
-          <w:lang w:bidi="ar-SA"/>
-        </w:rPr>
-        <w:t>אחד</w:t>
-      </w:r>
-      <w:proofErr w:type="spellEnd"/>
-      <w:r>
-        <w:rPr>
-          <w:rFonts w:hint="cs"/>
-          <w:rtl/>
-          <w:lang w:bidi="ar-SA"/>
-        </w:rPr>
-        <w:t xml:space="preserve"> </w:t>
-      </w:r>
-      <w:proofErr w:type="spellStart"/>
-      <w:r>
-        <w:rPr>
-          <w:rFonts w:hint="cs"/>
-          <w:rtl/>
-          <w:lang w:bidi="ar-SA"/>
-        </w:rPr>
-        <w:t>יכול</w:t>
-      </w:r>
-      <w:proofErr w:type="spellEnd"/>
-      <w:r>
-        <w:rPr>
-          <w:rFonts w:hint="cs"/>
-          <w:rtl/>
-          <w:lang w:bidi="ar-SA"/>
-        </w:rPr>
-        <w:t xml:space="preserve"> </w:t>
-      </w:r>
-      <w:proofErr w:type="spellStart"/>
-      <w:r>
-        <w:rPr>
-          <w:rFonts w:hint="cs"/>
-          <w:rtl/>
-          <w:lang w:bidi="ar-SA"/>
-        </w:rPr>
-        <w:t>להיות</w:t>
-      </w:r>
-      <w:proofErr w:type="spellEnd"/>
-      <w:r>
-        <w:rPr>
-          <w:rFonts w:hint="cs"/>
-          <w:rtl/>
-          <w:lang w:bidi="ar-SA"/>
-        </w:rPr>
-        <w:t xml:space="preserve"> </w:t>
-      </w:r>
-      <w:proofErr w:type="spellStart"/>
-      <w:r>
-        <w:rPr>
-          <w:rFonts w:hint="cs"/>
-          <w:rtl/>
-          <w:lang w:bidi="ar-SA"/>
-        </w:rPr>
-        <w:t>מדבר</w:t>
-      </w:r>
-      <w:proofErr w:type="spellEnd"/>
-      <w:r>
-        <w:rPr>
-          <w:rFonts w:hint="cs"/>
-          <w:rtl/>
-          <w:lang w:bidi="ar-SA"/>
-        </w:rPr>
-        <w:t xml:space="preserve"> </w:t>
-      </w:r>
-      <w:proofErr w:type="spellStart"/>
-      <w:r>
-        <w:rPr>
-          <w:rFonts w:hint="cs"/>
-          <w:rtl/>
-          <w:lang w:bidi="ar-SA"/>
-        </w:rPr>
-        <w:t>על</w:t>
-      </w:r>
-      <w:proofErr w:type="spellEnd"/>
-      <w:r>
-        <w:rPr>
-          <w:rFonts w:hint="cs"/>
-          <w:rtl/>
-          <w:lang w:bidi="ar-SA"/>
-        </w:rPr>
-        <w:t xml:space="preserve"> </w:t>
-      </w:r>
-      <w:proofErr w:type="spellStart"/>
-      <w:r>
-        <w:rPr>
-          <w:rFonts w:hint="cs"/>
-          <w:rtl/>
-          <w:lang w:bidi="ar-SA"/>
-        </w:rPr>
-        <w:t>בנאדם</w:t>
-      </w:r>
-      <w:proofErr w:type="spellEnd"/>
-      <w:r>
-        <w:rPr>
-          <w:rFonts w:hint="cs"/>
-          <w:rtl/>
-          <w:lang w:bidi="ar-SA"/>
-        </w:rPr>
-        <w:t xml:space="preserve"> </w:t>
-      </w:r>
-      <w:proofErr w:type="spellStart"/>
-      <w:r>
-        <w:rPr>
-          <w:rFonts w:hint="cs"/>
-          <w:rtl/>
-          <w:lang w:bidi="ar-SA"/>
-        </w:rPr>
-        <w:t>שהזמר</w:t>
-      </w:r>
-      <w:proofErr w:type="spellEnd"/>
-      <w:r>
-        <w:rPr>
-          <w:rFonts w:hint="cs"/>
-          <w:rtl/>
-          <w:lang w:bidi="ar-SA"/>
-        </w:rPr>
-        <w:t xml:space="preserve"> </w:t>
-      </w:r>
-      <w:proofErr w:type="spellStart"/>
-      <w:r>
-        <w:rPr>
-          <w:rFonts w:hint="cs"/>
-          <w:rtl/>
-          <w:lang w:bidi="ar-SA"/>
-        </w:rPr>
-        <w:t>אוהב</w:t>
-      </w:r>
-      <w:proofErr w:type="spellEnd"/>
-      <w:r>
-        <w:rPr>
-          <w:rFonts w:hint="cs"/>
-          <w:rtl/>
-          <w:lang w:bidi="ar-SA"/>
-        </w:rPr>
-        <w:t xml:space="preserve"> </w:t>
-      </w:r>
-      <w:proofErr w:type="spellStart"/>
-      <w:r>
-        <w:rPr>
-          <w:rFonts w:hint="cs"/>
-          <w:rtl/>
-          <w:lang w:bidi="ar-SA"/>
-        </w:rPr>
-        <w:t>ושיר</w:t>
-      </w:r>
-      <w:proofErr w:type="spellEnd"/>
-      <w:r>
-        <w:rPr>
-          <w:rFonts w:hint="cs"/>
-          <w:rtl/>
-          <w:lang w:bidi="ar-SA"/>
-        </w:rPr>
-        <w:t xml:space="preserve"> </w:t>
-      </w:r>
-      <w:proofErr w:type="spellStart"/>
-      <w:r>
-        <w:rPr>
-          <w:rFonts w:hint="cs"/>
-          <w:rtl/>
-          <w:lang w:bidi="ar-SA"/>
-        </w:rPr>
-        <w:t>אחר</w:t>
-      </w:r>
-      <w:proofErr w:type="spellEnd"/>
-      <w:r>
-        <w:rPr>
-          <w:rFonts w:hint="cs"/>
-          <w:rtl/>
-          <w:lang w:bidi="ar-SA"/>
-        </w:rPr>
-        <w:t xml:space="preserve"> </w:t>
-      </w:r>
-      <w:proofErr w:type="spellStart"/>
-      <w:r>
-        <w:rPr>
-          <w:rFonts w:hint="cs"/>
-          <w:rtl/>
-          <w:lang w:bidi="ar-SA"/>
-        </w:rPr>
-        <w:t>על</w:t>
-      </w:r>
-      <w:proofErr w:type="spellEnd"/>
-      <w:r>
-        <w:rPr>
-          <w:rFonts w:hint="cs"/>
-          <w:rtl/>
-          <w:lang w:bidi="ar-SA"/>
-        </w:rPr>
-        <w:t xml:space="preserve"> </w:t>
-      </w:r>
-      <w:proofErr w:type="spellStart"/>
-      <w:r>
-        <w:rPr>
-          <w:rFonts w:hint="cs"/>
-          <w:rtl/>
-          <w:lang w:bidi="ar-SA"/>
-        </w:rPr>
-        <w:t>נושא</w:t>
-      </w:r>
-      <w:proofErr w:type="spellEnd"/>
-      <w:r>
-        <w:rPr>
-          <w:rFonts w:hint="cs"/>
-          <w:rtl/>
-          <w:lang w:bidi="ar-SA"/>
-        </w:rPr>
-        <w:t xml:space="preserve"> </w:t>
-      </w:r>
-      <w:proofErr w:type="spellStart"/>
-      <w:r>
-        <w:rPr>
-          <w:rFonts w:hint="cs"/>
-          <w:rtl/>
-          <w:lang w:bidi="ar-SA"/>
-        </w:rPr>
-        <w:t>אחר</w:t>
-      </w:r>
-      <w:proofErr w:type="spellEnd"/>
-      <w:r>
-        <w:rPr>
-          <w:rFonts w:hint="cs"/>
-          <w:rtl/>
-          <w:lang w:bidi="ar-SA"/>
-        </w:rPr>
-        <w:t xml:space="preserve"> </w:t>
-      </w:r>
-      <w:proofErr w:type="spellStart"/>
-      <w:r>
-        <w:rPr>
-          <w:rFonts w:hint="cs"/>
-          <w:rtl/>
-          <w:lang w:bidi="ar-SA"/>
-        </w:rPr>
-        <w:t>לגמרי</w:t>
-      </w:r>
-      <w:proofErr w:type="spellEnd"/>
-      <w:r>
-        <w:rPr>
-          <w:rFonts w:hint="cs"/>
-          <w:rtl/>
-          <w:lang w:bidi="ar-SA"/>
-        </w:rPr>
-        <w:t>..</w:t>
+        <w:t>לא ניתן לדעת שום דבר על רשימת המילים וזאת מכיוון שכל שיר יכול לדבר על נושא שונה, שיר אחד יכול להיות עצוב ושיר אחר יכול להיות שמח או שיר אחד יכול להיות מדבר על בנאדם שהזמר אוהב ושיר אחר על נושא אחר לגמרי..</w:t>
       </w:r>
     </w:p>
     <w:p>
@@ -4839,152 +3650,39 @@
         <w:pStyle w:val="NoSpacing"/>
         <w:ind w:left="440"/>
         <w:rPr>
+          <w:rtl/>
+        </w:rPr>
+      </w:pPr>
+      <w:r>
+        <w:rPr>
           <w:rFonts w:hint="cs"/>
           <w:rtl/>
-        </w:rPr>
-      </w:pPr>
-      <w:proofErr w:type="spellStart"/>
+          <w:lang w:bidi="ar-SA"/>
+        </w:rPr>
+        <w:t>מהמילים שהוספנו פגענו במילה אחת מרשימת ה 50</w:t>
+      </w:r>
+      <w:r>
+        <w:rPr>
+          <w:lang w:bidi="ar-SA"/>
+        </w:rPr>
+        <w:t>Best</w:t>
+      </w:r>
       <w:r>
         <w:rPr>
           <w:rFonts w:hint="cs"/>
           <w:rtl/>
-          <w:lang w:bidi="ar-SA"/>
-        </w:rPr>
-        <w:t>מהמילים</w:t>
-      </w:r>
-      <w:proofErr w:type="spellEnd"/>
+        </w:rPr>
+        <w:t xml:space="preserve"> ובהשוואה למילים הכי נפוצות אין אף מילה משותפת כי לפי הדרישה לא התייחסנו ל </w:t>
+      </w:r>
+      <w:r>
+        <w:t xml:space="preserve">stop words </w:t>
+      </w:r>
       <w:r>
         <w:rPr>
           <w:rFonts w:hint="cs"/>
           <w:rtl/>
-          <w:lang w:bidi="ar-SA"/>
-        </w:rPr>
-        <w:t xml:space="preserve"> </w:t>
-      </w:r>
-      <w:proofErr w:type="spellStart"/>
-      <w:r>
-        <w:rPr>
-          <w:rFonts w:hint="cs"/>
-          <w:rtl/>
-          <w:lang w:bidi="ar-SA"/>
-        </w:rPr>
-        <w:t>שהוספנו</w:t>
-      </w:r>
-      <w:proofErr w:type="spellEnd"/>
-      <w:r>
-        <w:rPr>
-          <w:rFonts w:hint="cs"/>
-          <w:rtl/>
-          <w:lang w:bidi="ar-SA"/>
-        </w:rPr>
-        <w:t xml:space="preserve"> </w:t>
-      </w:r>
-      <w:proofErr w:type="spellStart"/>
-      <w:r>
-        <w:rPr>
-          <w:rFonts w:hint="cs"/>
-          <w:rtl/>
-          <w:lang w:bidi="ar-SA"/>
-        </w:rPr>
-        <w:t>פגענו</w:t>
-      </w:r>
-      <w:proofErr w:type="spellEnd"/>
-      <w:r>
-        <w:rPr>
-          <w:rFonts w:hint="cs"/>
-          <w:rtl/>
-          <w:lang w:bidi="ar-SA"/>
-        </w:rPr>
-        <w:t xml:space="preserve"> </w:t>
-      </w:r>
-      <w:proofErr w:type="spellStart"/>
-      <w:r>
-        <w:rPr>
-          <w:rFonts w:hint="cs"/>
-          <w:rtl/>
-          <w:lang w:bidi="ar-SA"/>
-        </w:rPr>
-        <w:t>במילה</w:t>
-      </w:r>
-      <w:proofErr w:type="spellEnd"/>
-      <w:r>
-        <w:rPr>
-          <w:rFonts w:hint="cs"/>
-          <w:rtl/>
-          <w:lang w:bidi="ar-SA"/>
-        </w:rPr>
-        <w:t xml:space="preserve"> </w:t>
-      </w:r>
-      <w:proofErr w:type="spellStart"/>
-      <w:r>
-        <w:rPr>
-          <w:rFonts w:hint="cs"/>
-          <w:rtl/>
-          <w:lang w:bidi="ar-SA"/>
-        </w:rPr>
-        <w:t>אחת</w:t>
-      </w:r>
-      <w:proofErr w:type="spellEnd"/>
-      <w:r>
-        <w:rPr>
-          <w:rFonts w:hint="cs"/>
-          <w:rtl/>
-          <w:lang w:bidi="ar-SA"/>
-        </w:rPr>
-        <w:t xml:space="preserve"> </w:t>
-      </w:r>
-      <w:proofErr w:type="spellStart"/>
-      <w:r>
-        <w:rPr>
-          <w:rFonts w:hint="cs"/>
-          <w:rtl/>
-          <w:lang w:bidi="ar-SA"/>
-        </w:rPr>
-        <w:t>מרשימת</w:t>
-      </w:r>
-      <w:proofErr w:type="spellEnd"/>
-      <w:r>
-        <w:rPr>
-          <w:rFonts w:hint="cs"/>
-          <w:rtl/>
-          <w:lang w:bidi="ar-SA"/>
-        </w:rPr>
-        <w:t xml:space="preserve"> ה 50</w:t>
-      </w:r>
-      <w:r>
-        <w:rPr>
-          <w:lang w:bidi="ar-SA"/>
-        </w:rPr>
-        <w:t>Best</w:t>
-      </w:r>
-      <w:r>
-        <w:rPr>
-          <w:rFonts w:hint="cs"/>
-          <w:rtl/>
-        </w:rPr>
-        <w:t xml:space="preserve"> ובהשוואה למילים הכי נפוצות אין אף מילה משותפת כי לפי הדרישה לא התייחסנו ל </w:t>
-      </w:r>
-      <w:r>
-        <w:t xml:space="preserve">stop </w:t>
-      </w:r>
-      <w:proofErr w:type="gramStart"/>
-      <w:r>
-        <w:t xml:space="preserve">words </w:t>
-      </w:r>
-      <w:r>
-        <w:rPr>
-          <w:rFonts w:hint="cs"/>
-          <w:rtl/>
-        </w:rPr>
-        <w:t xml:space="preserve"> שהן</w:t>
-      </w:r>
-      <w:proofErr w:type="gramEnd"/>
-      <w:r>
-        <w:rPr>
-          <w:rFonts w:hint="cs"/>
-          <w:rtl/>
-        </w:rPr>
-        <w:t xml:space="preserve"> מילות הכי נפוצות בטקסטים אך ללא משמעות.</w:t>
+        </w:rPr>
+        <w:t xml:space="preserve"> שהן מילות הכי נפוצות בטקסטים אך ללא משמעות.</w:t>
       </w:r>
     </w:p>
     <w:p>
@@ -4992,7 +3690,6 @@
         <w:pStyle w:val="NoSpacing"/>
         <w:ind w:left="440"/>
         <w:rPr>
-          <w:rFonts w:hint="cs"/>
           <w:rtl/>
         </w:rPr>
       </w:pPr>
@@ -5009,7 +3706,6 @@
         <w:pStyle w:val="NoSpacing"/>
         <w:ind w:left="440"/>
         <w:rPr>
-          <w:rFonts w:hint="cs"/>
           <w:rtl/>
         </w:rPr>
       </w:pPr>
@@ -5019,7 +3715,6 @@
         <w:pStyle w:val="NoSpacing"/>
         <w:ind w:left="440"/>
         <w:rPr>
-          <w:rFonts w:hint="cs"/>
           <w:rtl/>
         </w:rPr>
       </w:pPr>
@@ -5029,7 +3724,7 @@
         <w:spacing w:after="0"/>
         <w:rPr>
           <w:rStyle w:val="Strong"/>
-          <w:rFonts w:asciiTheme="minorBidi" w:hAnsiTheme="minorBidi" w:hint="cs"/>
+          <w:rFonts w:asciiTheme="minorBidi" w:hAnsiTheme="minorBidi"/>
           <w:sz w:val="32"/>
           <w:szCs w:val="32"/>
           <w:rtl/>
@@ -5070,7 +3765,7 @@
         <w:spacing w:after="0"/>
         <w:rPr>
           <w:rStyle w:val="Strong"/>
-          <w:rFonts w:asciiTheme="minorBidi" w:hAnsiTheme="minorBidi" w:hint="cs"/>
+          <w:rFonts w:asciiTheme="minorBidi" w:hAnsiTheme="minorBidi"/>
           <w:sz w:val="32"/>
           <w:szCs w:val="32"/>
           <w:rtl/>
@@ -5080,6 +3775,14 @@
     <w:p>
       <w:pPr>
         <w:pStyle w:val="NoSpacing"/>
+        <w:rPr>
+          <w:rStyle w:val="Strong"/>
+          <w:b w:val="0"/>
+          <w:bCs w:val="0"/>
+          <w:rtl/>
+        </w:rPr>
+      </w:pPr>
+      <w:r>
         <w:rPr>
           <w:rStyle w:val="Strong"/>
           <w:rFonts w:hint="cs"/>
@@ -5087,15 +3790,6 @@
           <w:bCs w:val="0"/>
           <w:rtl/>
         </w:rPr>
-      </w:pPr>
-      <w:r>
-        <w:rPr>
-          <w:rStyle w:val="Strong"/>
-          <w:rFonts w:hint="cs"/>
-          <w:b w:val="0"/>
-          <w:bCs w:val="0"/>
-          <w:rtl/>
-        </w:rPr>
         <w:t>סעיף 4.ב</w:t>
       </w:r>
     </w:p>
@@ -5151,21 +3845,7 @@
           <w:sz w:val="30"/>
           <w:szCs w:val="30"/>
         </w:rPr>
-        <w:t>7 (+/- 0.</w:t>
-      </w:r>
-      <w:r>
-        <w:rPr>
-          <w:sz w:val="30"/>
-          <w:szCs w:val="30"/>
-        </w:rPr>
-        <w:t>0</w:t>
-      </w:r>
-      <w:r>
-        <w:rPr>
-          <w:sz w:val="30"/>
-          <w:szCs w:val="30"/>
-        </w:rPr>
-        <w:t>8</w:t>
+        <w:t>8 (+/- 0.07</w:t>
       </w:r>
       <w:r>
         <w:rPr>
@@ -5192,23 +3872,7 @@
           <w:sz w:val="30"/>
           <w:szCs w:val="30"/>
         </w:rPr>
-        <w:t xml:space="preserve">Naïve </w:t>
-      </w:r>
-      <w:proofErr w:type="spellStart"/>
-      <w:r>
-        <w:rPr>
-          <w:sz w:val="30"/>
-          <w:szCs w:val="30"/>
-        </w:rPr>
-        <w:t>Baise</w:t>
-      </w:r>
-      <w:proofErr w:type="spellEnd"/>
-      <w:r>
-        <w:rPr>
-          <w:sz w:val="30"/>
-          <w:szCs w:val="30"/>
-        </w:rPr>
-        <w:t xml:space="preserve"> - </w:t>
+        <w:t xml:space="preserve">Naïve Baise - </w:t>
       </w:r>
       <w:r>
         <w:rPr>
@@ -5222,7 +3886,7 @@
           <w:sz w:val="30"/>
           <w:szCs w:val="30"/>
         </w:rPr>
-        <w:t>80</w:t>
+        <w:t>81</w:t>
       </w:r>
       <w:r>
         <w:rPr>
@@ -5236,7 +3900,7 @@
           <w:sz w:val="30"/>
           <w:szCs w:val="30"/>
         </w:rPr>
-        <w:t>10</w:t>
+        <w:t>12</w:t>
       </w:r>
       <w:r>
         <w:rPr>
@@ -5292,7 +3956,7 @@
           <w:sz w:val="30"/>
           <w:szCs w:val="30"/>
         </w:rPr>
-        <w:t>85</w:t>
+        <w:t>86</w:t>
       </w:r>
       <w:r>
         <w:rPr>
@@ -5306,7 +3970,7 @@
           <w:sz w:val="30"/>
           <w:szCs w:val="30"/>
         </w:rPr>
-        <w:t>09</w:t>
+        <w:t>07</w:t>
       </w:r>
       <w:r>
         <w:rPr>
@@ -5347,14 +4011,14 @@
           <w:sz w:val="30"/>
           <w:szCs w:val="30"/>
         </w:rPr>
-        <w:t>78 (+/- 0.09</w:t>
-      </w:r>
-      <w:r>
-        <w:rPr>
-          <w:sz w:val="30"/>
-          <w:szCs w:val="30"/>
-        </w:rPr>
-        <w:t>)</w:t>
+        <w:t>79</w:t>
+      </w:r>
+      <w:r>
+        <w:rPr>
+          <w:sz w:val="30"/>
+          <w:szCs w:val="30"/>
+        </w:rPr>
+        <w:t xml:space="preserve"> (+/- 0.09)</w:t>
       </w:r>
     </w:p>
     <w:p>
@@ -5370,13 +4034,22 @@
     <w:p>
       <w:pPr>
         <w:rPr>
+          <w:b/>
+          <w:sz w:val="32"/>
+          <w:szCs w:val="32"/>
+          <w:rtl/>
+        </w:rPr>
+      </w:pPr>
+      <w:r>
+        <w:rPr>
           <w:rFonts w:hint="cs"/>
           <w:b/>
           <w:sz w:val="32"/>
           <w:szCs w:val="32"/>
           <w:rtl/>
         </w:rPr>
-      </w:pPr>
+        <w:t xml:space="preserve">עדיין ההבדלים הם לא כזה משמעותיים אבל יש לשים לב לתוצאה של ה </w:t>
+      </w:r>
       <w:r>
         <w:rPr>
           <w:rFonts w:hint="cs"/>
@@ -5385,7 +4058,15 @@
           <w:szCs w:val="32"/>
           <w:rtl/>
         </w:rPr>
-        <w:t xml:space="preserve">עדיין ההבדלים הם לא כזה משמעותיים אבל יש לשים לב לתוצאה של ה </w:t>
+        <w:t xml:space="preserve">מסווג </w:t>
+      </w:r>
+      <w:r>
+        <w:rPr>
+          <w:b/>
+          <w:sz w:val="32"/>
+          <w:szCs w:val="32"/>
+        </w:rPr>
+        <w:t>Decision Tree</w:t>
       </w:r>
       <w:r>
         <w:rPr>
@@ -5395,31 +4076,12 @@
           <w:szCs w:val="32"/>
           <w:rtl/>
         </w:rPr>
-        <w:t xml:space="preserve">מסווג </w:t>
-      </w:r>
-      <w:r>
-        <w:rPr>
-          <w:b/>
-          <w:sz w:val="32"/>
-          <w:szCs w:val="32"/>
-        </w:rPr>
-        <w:t>Decision Tree</w:t>
-      </w:r>
-      <w:r>
-        <w:rPr>
-          <w:rFonts w:hint="cs"/>
-          <w:b/>
-          <w:sz w:val="32"/>
-          <w:szCs w:val="32"/>
-          <w:rtl/>
-        </w:rPr>
         <w:t xml:space="preserve"> אשר נתן תוצאה לא רעה בכלל יחסית לתוצאות של מסווגים אחרים בסעיף הזה ובסעיפים קודמים, וזאת מסיבה שהמילון הוא מצומצם ויותר איכותי, כלומר יותר משפיע.</w:t>
       </w:r>
     </w:p>
     <w:p>
       <w:pPr>
         <w:rPr>
-          <w:rFonts w:hint="cs"/>
           <w:b/>
           <w:sz w:val="32"/>
           <w:szCs w:val="32"/>
@@ -5432,7 +4094,7 @@
         <w:spacing w:after="0"/>
         <w:rPr>
           <w:rStyle w:val="Strong"/>
-          <w:rFonts w:asciiTheme="minorBidi" w:hAnsiTheme="minorBidi" w:hint="cs"/>
+          <w:rFonts w:asciiTheme="minorBidi" w:hAnsiTheme="minorBidi"/>
           <w:sz w:val="32"/>
           <w:szCs w:val="32"/>
           <w:rtl/>
@@ -5447,7 +4109,7 @@
           <w:rtl/>
         </w:rPr>
         <w:lastRenderedPageBreak/>
-        <w:t xml:space="preserve">5. </w:t>
+        <w:t xml:space="preserve">5. סיווג </w:t>
       </w:r>
       <w:r>
         <w:rPr>
@@ -5457,69 +4119,70 @@
           <w:szCs w:val="32"/>
           <w:rtl/>
         </w:rPr>
-        <w:t xml:space="preserve">סיווג </w:t>
-      </w:r>
-      <w:r>
+        <w:t>לבחירתנו</w:t>
+      </w:r>
+    </w:p>
+    <w:p>
+      <w:pPr>
+        <w:pStyle w:val="NoSpacing"/>
         <w:rPr>
           <w:rStyle w:val="Strong"/>
-          <w:rFonts w:asciiTheme="minorBidi" w:hAnsiTheme="minorBidi" w:hint="cs"/>
-          <w:sz w:val="32"/>
-          <w:szCs w:val="32"/>
-          <w:rtl/>
-        </w:rPr>
-        <w:t>לבחירתנו</w:t>
-      </w:r>
+          <w:rtl/>
+        </w:rPr>
+      </w:pPr>
     </w:p>
     <w:p>
       <w:pPr>
         <w:pStyle w:val="NoSpacing"/>
+        <w:rPr>
+          <w:rStyle w:val="Strong"/>
+        </w:rPr>
+      </w:pPr>
+      <w:r>
         <w:rPr>
           <w:rStyle w:val="Strong"/>
           <w:rFonts w:hint="cs"/>
           <w:rtl/>
         </w:rPr>
-      </w:pPr>
-    </w:p>
-    <w:p>
-      <w:pPr>
-        <w:pStyle w:val="NoSpacing"/>
+        <w:t xml:space="preserve">בסעיף זה </w:t>
+      </w:r>
+      <w:r>
         <w:rPr>
           <w:rStyle w:val="Strong"/>
           <w:rFonts w:hint="cs"/>
           <w:rtl/>
         </w:rPr>
-      </w:pPr>
+        <w:t xml:space="preserve">בחרנו לסווג </w:t>
+      </w:r>
       <w:r>
         <w:rPr>
           <w:rStyle w:val="Strong"/>
           <w:rFonts w:hint="cs"/>
           <w:rtl/>
         </w:rPr>
-        <w:t>בסעיף זה יצרנו מילון מילים באורך 30 כאשר מילים אלו מופיעות בהרבה שירי אהבה/רומנטיקה. את הרשימה אנחנו יצרנו.</w:t>
-      </w:r>
-    </w:p>
-    <w:p>
-      <w:pPr>
-        <w:pStyle w:val="NoSpacing"/>
+        <w:t>מילים</w:t>
+      </w:r>
+      <w:r>
         <w:rPr>
           <w:rStyle w:val="Strong"/>
           <w:rFonts w:hint="cs"/>
           <w:rtl/>
         </w:rPr>
-      </w:pPr>
+        <w:t xml:space="preserve"> שירים </w:t>
+      </w:r>
       <w:r>
         <w:rPr>
           <w:rStyle w:val="Strong"/>
           <w:rFonts w:hint="cs"/>
           <w:rtl/>
         </w:rPr>
-        <w:t xml:space="preserve">ואז כמו בסעיפים קודמים, אלה הם ה </w:t>
+        <w:t xml:space="preserve">לפי ה </w:t>
       </w:r>
       <w:r>
         <w:rPr>
           <w:rStyle w:val="Strong"/>
         </w:rPr>
-        <w:t xml:space="preserve">FV </w:t>
+        <w:t>genre</w:t>
       </w:r>
       <w:r>
         <w:rPr>
@@ -5527,7 +4190,13 @@
           <w:rFonts w:hint="cs"/>
           <w:rtl/>
         </w:rPr>
-        <w:t xml:space="preserve"> שלנו.</w:t>
+        <w:t xml:space="preserve"> שלהם כאשר ה </w:t>
+      </w:r>
+      <w:r>
+        <w:rPr>
+          <w:rStyle w:val="Strong"/>
+        </w:rPr>
+        <w:t>fv</w:t>
       </w:r>
     </w:p>
     <w:p>
@@ -5545,7 +4214,13 @@
           <w:rFonts w:hint="cs"/>
           <w:rtl/>
         </w:rPr>
-        <w:t xml:space="preserve">תוצאות </w:t>
+        <w:t xml:space="preserve">נבנה מרשימת המילים הכי איכותיות שנתן </w:t>
+      </w:r>
+      <w:r>
+        <w:rPr>
+          <w:rStyle w:val="Strong"/>
+        </w:rPr>
+        <w:t>KBest</w:t>
       </w:r>
       <w:r>
         <w:rPr>
@@ -5553,7 +4228,7 @@
           <w:rFonts w:hint="cs"/>
           <w:rtl/>
         </w:rPr>
-        <w:t>שקיבלנו:</w:t>
+        <w:t>, להלן התוצאות שקיבלנו:</w:t>
       </w:r>
     </w:p>
     <w:p>
@@ -5561,7 +4236,6 @@
         <w:pStyle w:val="NoSpacing"/>
         <w:rPr>
           <w:rStyle w:val="Strong"/>
-          <w:rFonts w:hint="cs"/>
           <w:rtl/>
           <w:lang w:bidi="ar-SA"/>
         </w:rPr>
@@ -5639,23 +4313,7 @@
           <w:sz w:val="30"/>
           <w:szCs w:val="30"/>
         </w:rPr>
-        <w:t xml:space="preserve">Naïve </w:t>
-      </w:r>
-      <w:proofErr w:type="spellStart"/>
-      <w:r>
-        <w:rPr>
-          <w:sz w:val="30"/>
-          <w:szCs w:val="30"/>
-        </w:rPr>
-        <w:t>Baise</w:t>
-      </w:r>
-      <w:proofErr w:type="spellEnd"/>
-      <w:r>
-        <w:rPr>
-          <w:sz w:val="30"/>
-          <w:szCs w:val="30"/>
-        </w:rPr>
-        <w:t xml:space="preserve"> - </w:t>
+        <w:t xml:space="preserve">Naïve Baise - </w:t>
       </w:r>
       <w:r>
         <w:rPr>
@@ -5746,7 +4404,7 @@
           <w:sz w:val="30"/>
           <w:szCs w:val="30"/>
         </w:rPr>
-        <w:t>77</w:t>
+        <w:t>88</w:t>
       </w:r>
       <w:r>
         <w:rPr>
@@ -5801,7 +4459,7 @@
           <w:sz w:val="30"/>
           <w:szCs w:val="30"/>
         </w:rPr>
-        <w:t>76</w:t>
+        <w:t>50</w:t>
       </w:r>
       <w:r>
         <w:rPr>
@@ -5846,7 +4504,92 @@
           <w:szCs w:val="32"/>
           <w:rtl/>
         </w:rPr>
-        <w:t>התוצאות הם פלוס מינוס טובות יחסית, כמובן נסינו מילונים שונים, ועבור זמרים שונים הגענו לתוצאות שונות.</w:t>
+        <w:t>התוצאות הם פלוס מינוס טובות יחסית</w:t>
+      </w:r>
+      <w:r>
+        <w:rPr>
+          <w:b/>
+          <w:sz w:val="32"/>
+          <w:szCs w:val="32"/>
+        </w:rPr>
+        <w:t xml:space="preserve"> </w:t>
+      </w:r>
+      <w:r>
+        <w:rPr>
+          <w:rFonts w:hint="cs"/>
+          <w:b/>
+          <w:sz w:val="32"/>
+          <w:szCs w:val="32"/>
+          <w:rtl/>
+        </w:rPr>
+        <w:t xml:space="preserve">חוץ מה </w:t>
+      </w:r>
+      <w:r>
+        <w:rPr>
+          <w:b/>
+          <w:sz w:val="32"/>
+          <w:szCs w:val="32"/>
+        </w:rPr>
+        <w:t xml:space="preserve">KNN </w:t>
+      </w:r>
+      <w:r>
+        <w:rPr>
+          <w:rFonts w:hint="cs"/>
+          <w:b/>
+          <w:sz w:val="32"/>
+          <w:szCs w:val="32"/>
+          <w:rtl/>
+        </w:rPr>
+        <w:t xml:space="preserve"> שהוא ממש גרוע</w:t>
+      </w:r>
+      <w:r>
+        <w:rPr>
+          <w:rFonts w:hint="cs"/>
+          <w:b/>
+          <w:sz w:val="32"/>
+          <w:szCs w:val="32"/>
+          <w:rtl/>
+        </w:rPr>
+        <w:t>, כמובן נסינו מילונים שונים, ועבור זמרים שונים הגענו לתוצאות שונות.</w:t>
+      </w:r>
+    </w:p>
+    <w:p>
+      <w:pPr>
+        <w:rPr>
+          <w:rFonts w:hint="cs"/>
+          <w:b/>
+          <w:sz w:val="32"/>
+          <w:szCs w:val="32"/>
+          <w:rtl/>
+        </w:rPr>
+      </w:pPr>
+      <w:r>
+        <w:rPr>
+          <w:rFonts w:hint="cs"/>
+          <w:b/>
+          <w:sz w:val="32"/>
+          <w:szCs w:val="32"/>
+          <w:rtl/>
+        </w:rPr>
+        <w:t xml:space="preserve">אבל כמעט תמיד ה </w:t>
+      </w:r>
+      <w:r>
+        <w:rPr>
+          <w:b/>
+          <w:sz w:val="32"/>
+          <w:szCs w:val="32"/>
+        </w:rPr>
+        <w:t xml:space="preserve">Decision Tree </w:t>
+      </w:r>
+      <w:r>
+        <w:rPr>
+          <w:rFonts w:hint="cs"/>
+          <w:b/>
+          <w:sz w:val="32"/>
+          <w:szCs w:val="32"/>
+          <w:rtl/>
+        </w:rPr>
+        <w:t xml:space="preserve"> נתן את התוצאות הכי טובות.</w:t>
       </w:r>
       <w:bookmarkStart w:id="0" w:name="_GoBack"/>
       <w:bookmarkEnd w:id="0"/>
@@ -5856,7 +4599,6 @@
         <w:pStyle w:val="NoSpacing"/>
         <w:ind w:left="440"/>
         <w:rPr>
-          <w:rFonts w:hint="cs"/>
           <w:rtl/>
         </w:rPr>
       </w:pPr>
@@ -5866,7 +4608,6 @@
         <w:pStyle w:val="NoSpacing"/>
         <w:ind w:left="440"/>
         <w:rPr>
-          <w:rFonts w:hint="cs"/>
           <w:rtl/>
         </w:rPr>
       </w:pPr>
@@ -7495,7 +6236,7 @@
 </file>
 
 <file path=customXml/itemProps1.xml><?xml version="1.0" encoding="utf-8"?>
-<ds:datastoreItem xmlns:ds="http://schemas.openxmlformats.org/officeDocument/2006/customXml" ds:itemID="{E2B290D1-6810-6C40-ADE7-C15B0B14E2F7}">
+<ds:datastoreItem xmlns:ds="http://schemas.openxmlformats.org/officeDocument/2006/customXml" ds:itemID="{2480A359-F12D-B145-971C-172354952124}">
   <ds:schemaRefs>
     <ds:schemaRef ds:uri="http://schemas.openxmlformats.org/officeDocument/2006/bibliography"/>
   </ds:schemaRefs>

</xml_diff>